<commit_message>
Progettazione completa,da rivedere insieme
</commit_message>
<xml_diff>
--- a/Documentazione/Documento progetto/Documento progetto.docx
+++ b/Documentazione/Documento progetto/Documento progetto.docx
@@ -1006,105 +1006,9 @@
     </w:p>
     <w:p>
       <w:pPr>
-        <w:ind w:left="360"/>
-      </w:pPr>
-    </w:p>
-    <w:p>
-      <w:pPr>
-        <w:ind w:left="360"/>
-      </w:pPr>
-    </w:p>
-    <w:p>
-      <w:pPr>
-        <w:ind w:left="360"/>
-      </w:pPr>
-    </w:p>
-    <w:p>
-      <w:pPr>
-        <w:ind w:left="360"/>
-      </w:pPr>
-    </w:p>
-    <w:p>
-      <w:pPr>
-        <w:ind w:left="360"/>
-      </w:pPr>
-    </w:p>
-    <w:p>
-      <w:pPr>
-        <w:ind w:left="360"/>
-      </w:pPr>
-    </w:p>
-    <w:p>
-      <w:pPr>
-        <w:ind w:left="360"/>
-      </w:pPr>
-    </w:p>
-    <w:p>
-      <w:pPr>
-        <w:ind w:left="360"/>
-      </w:pPr>
-    </w:p>
-    <w:p>
-      <w:pPr>
-        <w:ind w:left="360"/>
-      </w:pPr>
-    </w:p>
-    <w:p>
-      <w:pPr>
-        <w:ind w:left="360"/>
-      </w:pPr>
-    </w:p>
-    <w:p>
-      <w:pPr>
-        <w:ind w:left="360"/>
-      </w:pPr>
-    </w:p>
-    <w:p>
-      <w:pPr>
-        <w:ind w:left="360"/>
-      </w:pPr>
-    </w:p>
-    <w:p>
-      <w:pPr>
-        <w:ind w:left="360"/>
-      </w:pPr>
-    </w:p>
-    <w:p>
-      <w:pPr>
-        <w:ind w:left="360"/>
-      </w:pPr>
-    </w:p>
-    <w:p>
-      <w:pPr>
-        <w:ind w:left="360"/>
-      </w:pPr>
-    </w:p>
-    <w:p>
-      <w:pPr>
-        <w:ind w:left="360"/>
-      </w:pPr>
-    </w:p>
-    <w:p>
-      <w:pPr>
-        <w:ind w:left="360"/>
-      </w:pPr>
-    </w:p>
-    <w:p>
-      <w:pPr>
-        <w:ind w:left="360"/>
-      </w:pPr>
-    </w:p>
-    <w:p>
-      <w:pPr>
-        <w:ind w:left="360"/>
-      </w:pPr>
-    </w:p>
-    <w:p>
-      <w:pPr>
-        <w:ind w:left="360"/>
-      </w:pPr>
-    </w:p>
-    <w:p/>
+        <w:ind w:firstLine="360"/>
+      </w:pPr>
+    </w:p>
     <w:p>
       <w:pPr>
         <w:ind w:firstLine="360"/>
@@ -1299,7 +1203,15 @@
         <w:ind w:left="360"/>
       </w:pPr>
       <w:r>
-        <w:t>Per il corretto funzionamento del sito web, sarà necessaria la presenza di 2 operatori: uno che si occuperà delle richieste di stampa e sarà situato davanti al computer mentre l'altro svolgerà l'azione di stampa. È consigliato partecipare a dei corsi di durata di circa 2-3 ore, organizzati dal team di sviluppo per comprendere a pieno il funzionamento del sito che sarà completo al suo rilascio.</w:t>
+        <w:t xml:space="preserve">Per il corretto funzionamento del sito web, sarà necessaria la presenza di </w:t>
+      </w:r>
+      <w:proofErr w:type="gramStart"/>
+      <w:r>
+        <w:t>2</w:t>
+      </w:r>
+      <w:proofErr w:type="gramEnd"/>
+      <w:r>
+        <w:t xml:space="preserve"> operatori: uno che si occuperà delle richieste di stampa e sarà situato davanti al computer mentre l'altro svolgerà l'azione di stampa. È consigliato partecipare a dei corsi di durata di circa 2-3 ore, organizzati dal team di sviluppo per comprendere a pieno il funzionamento del sito che sarà completo al suo rilascio.</w:t>
       </w:r>
     </w:p>
     <w:p>
@@ -3217,6 +3129,7 @@
                 <w:szCs w:val="26"/>
               </w:rPr>
             </w:pPr>
+            <w:proofErr w:type="gramStart"/>
             <w:r>
               <w:rPr>
                 <w:sz w:val="26"/>
@@ -3224,6 +3137,7 @@
               </w:rPr>
               <w:t>email</w:t>
             </w:r>
+            <w:proofErr w:type="gramEnd"/>
           </w:p>
         </w:tc>
         <w:tc>
@@ -3282,12 +3196,21 @@
                 <w:szCs w:val="26"/>
               </w:rPr>
             </w:pPr>
-            <w:r>
-              <w:rPr>
-                <w:sz w:val="26"/>
-                <w:szCs w:val="26"/>
-              </w:rPr>
-              <w:t>email con la quale l’utente verrà identificato</w:t>
+            <w:proofErr w:type="gramStart"/>
+            <w:r>
+              <w:rPr>
+                <w:sz w:val="26"/>
+                <w:szCs w:val="26"/>
+              </w:rPr>
+              <w:t>email</w:t>
+            </w:r>
+            <w:proofErr w:type="gramEnd"/>
+            <w:r>
+              <w:rPr>
+                <w:sz w:val="26"/>
+                <w:szCs w:val="26"/>
+              </w:rPr>
+              <w:t xml:space="preserve"> con la quale l’utente verrà identificato</w:t>
             </w:r>
           </w:p>
         </w:tc>
@@ -4119,28 +4042,8 @@
             </w:tcMar>
           </w:tcPr>
           <w:p>
-            <w:pPr>
-              <w:widowControl w:val="0"/>
-              <w:rPr>
-                <w:sz w:val="26"/>
-                <w:szCs w:val="26"/>
-              </w:rPr>
-            </w:pPr>
-            <w:proofErr w:type="spellStart"/>
-            <w:r>
-              <w:rPr>
-                <w:sz w:val="26"/>
-                <w:szCs w:val="26"/>
-              </w:rPr>
-              <w:t>varchar</w:t>
-            </w:r>
-            <w:proofErr w:type="spellEnd"/>
-            <w:r>
-              <w:rPr>
-                <w:sz w:val="26"/>
-                <w:szCs w:val="26"/>
-              </w:rPr>
-              <w:t>(10)</w:t>
+            <w:r>
+              <w:t>TINYINT</w:t>
             </w:r>
           </w:p>
         </w:tc>
@@ -4260,7 +4163,7 @@
                 <w:sz w:val="26"/>
                 <w:szCs w:val="26"/>
               </w:rPr>
-              <w:t>(10)</w:t>
+              <w:t>(3)</w:t>
             </w:r>
           </w:p>
         </w:tc>
@@ -6126,7 +6029,21 @@
                 <w:sz w:val="26"/>
                 <w:szCs w:val="26"/>
               </w:rPr>
-              <w:t>(32)</w:t>
+              <w:t>(</w:t>
+            </w:r>
+            <w:r>
+              <w:rPr>
+                <w:sz w:val="26"/>
+                <w:szCs w:val="26"/>
+              </w:rPr>
+              <w:t>16</w:t>
+            </w:r>
+            <w:r>
+              <w:rPr>
+                <w:sz w:val="26"/>
+                <w:szCs w:val="26"/>
+              </w:rPr>
+              <w:t>)</w:t>
             </w:r>
           </w:p>
         </w:tc>
@@ -8314,6 +8231,7 @@
           <w:noProof/>
           <w:sz w:val="26"/>
           <w:szCs w:val="26"/>
+          <w:u w:val="single"/>
         </w:rPr>
       </w:pPr>
       <w:r>
@@ -8322,7 +8240,7 @@
           <w:sz w:val="26"/>
           <w:szCs w:val="26"/>
         </w:rPr>
-        <w:t>Utente(nome,email,</w:t>
+        <w:t>Utente(</w:t>
       </w:r>
       <w:r>
         <w:rPr>
@@ -8339,7 +8257,79 @@
           <w:sz w:val="26"/>
           <w:szCs w:val="26"/>
         </w:rPr>
-        <w:t>,password,tipo,dataNascita,civico,cap,cognome,idProdotto*)</w:t>
+        <w:t>,</w:t>
+      </w:r>
+      <w:r>
+        <w:rPr>
+          <w:noProof/>
+          <w:sz w:val="26"/>
+          <w:szCs w:val="26"/>
+        </w:rPr>
+        <w:t>nome</w:t>
+      </w:r>
+      <w:r>
+        <w:rPr>
+          <w:noProof/>
+          <w:sz w:val="26"/>
+          <w:szCs w:val="26"/>
+        </w:rPr>
+        <w:t>,</w:t>
+      </w:r>
+      <w:r>
+        <w:rPr>
+          <w:noProof/>
+          <w:sz w:val="26"/>
+          <w:szCs w:val="26"/>
+        </w:rPr>
+        <w:t xml:space="preserve"> </w:t>
+      </w:r>
+      <w:r>
+        <w:rPr>
+          <w:noProof/>
+          <w:sz w:val="26"/>
+          <w:szCs w:val="26"/>
+        </w:rPr>
+        <w:t>cognome</w:t>
+      </w:r>
+      <w:r>
+        <w:rPr>
+          <w:noProof/>
+          <w:sz w:val="26"/>
+          <w:szCs w:val="26"/>
+        </w:rPr>
+        <w:t>,email</w:t>
+      </w:r>
+      <w:r>
+        <w:rPr>
+          <w:noProof/>
+          <w:sz w:val="26"/>
+          <w:szCs w:val="26"/>
+        </w:rPr>
+        <w:t>,</w:t>
+      </w:r>
+      <w:r>
+        <w:rPr>
+          <w:noProof/>
+          <w:sz w:val="26"/>
+          <w:szCs w:val="26"/>
+        </w:rPr>
+        <w:t>password,tipo,dataNascita,civico,cap,</w:t>
+      </w:r>
+      <w:r>
+        <w:rPr>
+          <w:noProof/>
+          <w:sz w:val="26"/>
+          <w:szCs w:val="26"/>
+        </w:rPr>
+        <w:t xml:space="preserve"> </w:t>
+      </w:r>
+      <w:r>
+        <w:rPr>
+          <w:noProof/>
+          <w:sz w:val="26"/>
+          <w:szCs w:val="26"/>
+        </w:rPr>
+        <w:t>,idProdotto*)</w:t>
       </w:r>
     </w:p>
     <w:p>
@@ -8479,6 +8469,14 @@
           <w:szCs w:val="26"/>
         </w:rPr>
         <w:t>,codiceFiscaleUtente*,dataRitiro,oraRitiro</w:t>
+      </w:r>
+      <w:r>
+        <w:rPr>
+          <w:noProof/>
+          <w:sz w:val="26"/>
+          <w:szCs w:val="26"/>
+        </w:rPr>
+        <w:t>,tipoFormato*</w:t>
       </w:r>
       <w:r>
         <w:rPr>
@@ -8807,6 +8805,277 @@
           <w:sz w:val="26"/>
           <w:szCs w:val="26"/>
         </w:rPr>
+        <w:t xml:space="preserve">Create </w:t>
+      </w:r>
+      <w:proofErr w:type="spellStart"/>
+      <w:r>
+        <w:rPr>
+          <w:bCs/>
+          <w:sz w:val="26"/>
+          <w:szCs w:val="26"/>
+        </w:rPr>
+        <w:t>table</w:t>
+      </w:r>
+      <w:proofErr w:type="spellEnd"/>
+      <w:r>
+        <w:rPr>
+          <w:bCs/>
+          <w:sz w:val="26"/>
+          <w:szCs w:val="26"/>
+        </w:rPr>
+        <w:t xml:space="preserve"> Prodotto(</w:t>
+      </w:r>
+    </w:p>
+    <w:p>
+      <w:pPr>
+        <w:ind w:firstLine="720"/>
+        <w:rPr>
+          <w:bCs/>
+          <w:sz w:val="26"/>
+          <w:szCs w:val="26"/>
+        </w:rPr>
+      </w:pPr>
+      <w:r>
+        <w:rPr>
+          <w:bCs/>
+          <w:sz w:val="26"/>
+          <w:szCs w:val="26"/>
+        </w:rPr>
+        <w:tab/>
+      </w:r>
+      <w:proofErr w:type="spellStart"/>
+      <w:r>
+        <w:rPr>
+          <w:bCs/>
+          <w:sz w:val="26"/>
+          <w:szCs w:val="26"/>
+        </w:rPr>
+        <w:t>idProdotto</w:t>
+      </w:r>
+      <w:proofErr w:type="spellEnd"/>
+      <w:r>
+        <w:rPr>
+          <w:bCs/>
+          <w:sz w:val="26"/>
+          <w:szCs w:val="26"/>
+        </w:rPr>
+        <w:t xml:space="preserve"> </w:t>
+      </w:r>
+      <w:proofErr w:type="spellStart"/>
+      <w:r>
+        <w:rPr>
+          <w:bCs/>
+          <w:sz w:val="26"/>
+          <w:szCs w:val="26"/>
+        </w:rPr>
+        <w:t>int</w:t>
+      </w:r>
+      <w:proofErr w:type="spellEnd"/>
+      <w:r>
+        <w:rPr>
+          <w:bCs/>
+          <w:sz w:val="26"/>
+          <w:szCs w:val="26"/>
+        </w:rPr>
+        <w:t xml:space="preserve"> </w:t>
+      </w:r>
+      <w:proofErr w:type="spellStart"/>
+      <w:r>
+        <w:rPr>
+          <w:bCs/>
+          <w:sz w:val="26"/>
+          <w:szCs w:val="26"/>
+        </w:rPr>
+        <w:t>auto_increment</w:t>
+      </w:r>
+      <w:proofErr w:type="spellEnd"/>
+      <w:r>
+        <w:rPr>
+          <w:bCs/>
+          <w:sz w:val="26"/>
+          <w:szCs w:val="26"/>
+        </w:rPr>
+        <w:t xml:space="preserve"> </w:t>
+      </w:r>
+      <w:proofErr w:type="spellStart"/>
+      <w:r>
+        <w:rPr>
+          <w:bCs/>
+          <w:sz w:val="26"/>
+          <w:szCs w:val="26"/>
+        </w:rPr>
+        <w:t>p</w:t>
+      </w:r>
+      <w:r>
+        <w:rPr>
+          <w:bCs/>
+          <w:sz w:val="26"/>
+          <w:szCs w:val="26"/>
+        </w:rPr>
+        <w:t>rimary</w:t>
+      </w:r>
+      <w:proofErr w:type="spellEnd"/>
+      <w:r>
+        <w:rPr>
+          <w:bCs/>
+          <w:sz w:val="26"/>
+          <w:szCs w:val="26"/>
+        </w:rPr>
+        <w:t xml:space="preserve"> key,</w:t>
+      </w:r>
+    </w:p>
+    <w:p>
+      <w:pPr>
+        <w:ind w:firstLine="720"/>
+        <w:rPr>
+          <w:bCs/>
+          <w:sz w:val="26"/>
+          <w:szCs w:val="26"/>
+        </w:rPr>
+      </w:pPr>
+      <w:r>
+        <w:rPr>
+          <w:bCs/>
+          <w:sz w:val="26"/>
+          <w:szCs w:val="26"/>
+        </w:rPr>
+        <w:tab/>
+      </w:r>
+      <w:proofErr w:type="spellStart"/>
+      <w:r>
+        <w:rPr>
+          <w:bCs/>
+          <w:sz w:val="26"/>
+          <w:szCs w:val="26"/>
+        </w:rPr>
+        <w:t>nomeProdotto</w:t>
+      </w:r>
+      <w:proofErr w:type="spellEnd"/>
+      <w:r>
+        <w:rPr>
+          <w:bCs/>
+          <w:sz w:val="26"/>
+          <w:szCs w:val="26"/>
+        </w:rPr>
+        <w:t xml:space="preserve"> </w:t>
+      </w:r>
+      <w:proofErr w:type="spellStart"/>
+      <w:r>
+        <w:rPr>
+          <w:bCs/>
+          <w:sz w:val="26"/>
+          <w:szCs w:val="26"/>
+        </w:rPr>
+        <w:t>varchar</w:t>
+      </w:r>
+      <w:proofErr w:type="spellEnd"/>
+      <w:r>
+        <w:rPr>
+          <w:bCs/>
+          <w:sz w:val="26"/>
+          <w:szCs w:val="26"/>
+        </w:rPr>
+        <w:t>(64),</w:t>
+      </w:r>
+    </w:p>
+    <w:p>
+      <w:pPr>
+        <w:ind w:firstLine="720"/>
+        <w:rPr>
+          <w:bCs/>
+          <w:sz w:val="26"/>
+          <w:szCs w:val="26"/>
+        </w:rPr>
+      </w:pPr>
+      <w:r>
+        <w:rPr>
+          <w:bCs/>
+          <w:sz w:val="26"/>
+          <w:szCs w:val="26"/>
+        </w:rPr>
+        <w:tab/>
+      </w:r>
+      <w:proofErr w:type="spellStart"/>
+      <w:r>
+        <w:rPr>
+          <w:bCs/>
+          <w:sz w:val="26"/>
+          <w:szCs w:val="26"/>
+        </w:rPr>
+        <w:t>costoProdotto</w:t>
+      </w:r>
+      <w:proofErr w:type="spellEnd"/>
+      <w:r>
+        <w:rPr>
+          <w:bCs/>
+          <w:sz w:val="26"/>
+          <w:szCs w:val="26"/>
+        </w:rPr>
+        <w:t xml:space="preserve"> </w:t>
+      </w:r>
+      <w:proofErr w:type="spellStart"/>
+      <w:r>
+        <w:rPr>
+          <w:bCs/>
+          <w:sz w:val="26"/>
+          <w:szCs w:val="26"/>
+        </w:rPr>
+        <w:t>decimal</w:t>
+      </w:r>
+      <w:proofErr w:type="spellEnd"/>
+      <w:r>
+        <w:rPr>
+          <w:bCs/>
+          <w:sz w:val="26"/>
+          <w:szCs w:val="26"/>
+        </w:rPr>
+        <w:t>(4,2)</w:t>
+      </w:r>
+    </w:p>
+    <w:p>
+      <w:pPr>
+        <w:rPr>
+          <w:bCs/>
+          <w:sz w:val="26"/>
+          <w:szCs w:val="26"/>
+        </w:rPr>
+      </w:pPr>
+      <w:r>
+        <w:rPr>
+          <w:bCs/>
+          <w:sz w:val="26"/>
+          <w:szCs w:val="26"/>
+        </w:rPr>
+        <w:tab/>
+        <w:t>);</w:t>
+      </w:r>
+    </w:p>
+    <w:p>
+      <w:pPr>
+        <w:ind w:firstLine="720"/>
+        <w:rPr>
+          <w:bCs/>
+          <w:sz w:val="26"/>
+          <w:szCs w:val="26"/>
+          <w:u w:val="single"/>
+        </w:rPr>
+      </w:pPr>
+    </w:p>
+    <w:p>
+      <w:pPr>
+        <w:ind w:firstLine="720"/>
+        <w:rPr>
+          <w:bCs/>
+          <w:sz w:val="26"/>
+          <w:szCs w:val="26"/>
+        </w:rPr>
+      </w:pPr>
+      <w:r>
+        <w:rPr>
+          <w:bCs/>
+          <w:sz w:val="26"/>
+          <w:szCs w:val="26"/>
+        </w:rPr>
         <w:t xml:space="preserve">create </w:t>
       </w:r>
       <w:proofErr w:type="spellStart"/>
@@ -8827,6 +9096,14 @@
         </w:rPr>
         <w:t xml:space="preserve"> </w:t>
       </w:r>
+      <w:r>
+        <w:rPr>
+          <w:bCs/>
+          <w:sz w:val="26"/>
+          <w:szCs w:val="26"/>
+        </w:rPr>
+        <w:t>Utente(</w:t>
+      </w:r>
     </w:p>
     <w:p>
       <w:pPr>
@@ -8835,6 +9112,3071 @@
           <w:bCs/>
           <w:sz w:val="26"/>
           <w:szCs w:val="26"/>
+          <w:lang w:val="en-GB"/>
+        </w:rPr>
+      </w:pPr>
+      <w:r>
+        <w:rPr>
+          <w:bCs/>
+          <w:sz w:val="26"/>
+          <w:szCs w:val="26"/>
+        </w:rPr>
+        <w:tab/>
+      </w:r>
+      <w:proofErr w:type="spellStart"/>
+      <w:r>
+        <w:rPr>
+          <w:bCs/>
+          <w:sz w:val="26"/>
+          <w:szCs w:val="26"/>
+          <w:lang w:val="en-GB"/>
+        </w:rPr>
+        <w:t>codiceFiscale</w:t>
+      </w:r>
+      <w:proofErr w:type="spellEnd"/>
+      <w:r>
+        <w:rPr>
+          <w:bCs/>
+          <w:sz w:val="26"/>
+          <w:szCs w:val="26"/>
+          <w:lang w:val="en-GB"/>
+        </w:rPr>
+        <w:t xml:space="preserve"> char(16) primary key,</w:t>
+      </w:r>
+    </w:p>
+    <w:p>
+      <w:pPr>
+        <w:ind w:firstLine="720"/>
+        <w:rPr>
+          <w:bCs/>
+          <w:sz w:val="26"/>
+          <w:szCs w:val="26"/>
+          <w:lang w:val="en-GB"/>
+        </w:rPr>
+      </w:pPr>
+      <w:r>
+        <w:rPr>
+          <w:bCs/>
+          <w:sz w:val="26"/>
+          <w:szCs w:val="26"/>
+          <w:lang w:val="en-GB"/>
+        </w:rPr>
+        <w:tab/>
+      </w:r>
+      <w:proofErr w:type="spellStart"/>
+      <w:r>
+        <w:rPr>
+          <w:bCs/>
+          <w:sz w:val="26"/>
+          <w:szCs w:val="26"/>
+          <w:lang w:val="en-GB"/>
+        </w:rPr>
+        <w:t>nome</w:t>
+      </w:r>
+      <w:proofErr w:type="spellEnd"/>
+      <w:r>
+        <w:rPr>
+          <w:bCs/>
+          <w:sz w:val="26"/>
+          <w:szCs w:val="26"/>
+          <w:lang w:val="en-GB"/>
+        </w:rPr>
+        <w:t xml:space="preserve"> varchar(</w:t>
+      </w:r>
+      <w:r>
+        <w:rPr>
+          <w:bCs/>
+          <w:sz w:val="26"/>
+          <w:szCs w:val="26"/>
+          <w:lang w:val="en-GB"/>
+        </w:rPr>
+        <w:t>32</w:t>
+      </w:r>
+      <w:r>
+        <w:rPr>
+          <w:bCs/>
+          <w:sz w:val="26"/>
+          <w:szCs w:val="26"/>
+          <w:lang w:val="en-GB"/>
+        </w:rPr>
+        <w:t>),</w:t>
+      </w:r>
+    </w:p>
+    <w:p>
+      <w:pPr>
+        <w:ind w:firstLine="720"/>
+        <w:jc w:val="both"/>
+        <w:rPr>
+          <w:bCs/>
+          <w:sz w:val="26"/>
+          <w:szCs w:val="26"/>
+          <w:lang w:val="en-GB"/>
+        </w:rPr>
+      </w:pPr>
+      <w:r>
+        <w:rPr>
+          <w:bCs/>
+          <w:sz w:val="26"/>
+          <w:szCs w:val="26"/>
+          <w:lang w:val="en-GB"/>
+        </w:rPr>
+        <w:tab/>
+      </w:r>
+      <w:proofErr w:type="spellStart"/>
+      <w:r>
+        <w:rPr>
+          <w:bCs/>
+          <w:sz w:val="26"/>
+          <w:szCs w:val="26"/>
+          <w:lang w:val="en-GB"/>
+        </w:rPr>
+        <w:t>cognome</w:t>
+      </w:r>
+      <w:proofErr w:type="spellEnd"/>
+      <w:r>
+        <w:rPr>
+          <w:bCs/>
+          <w:sz w:val="26"/>
+          <w:szCs w:val="26"/>
+          <w:lang w:val="en-GB"/>
+        </w:rPr>
+        <w:t xml:space="preserve"> varchar(</w:t>
+      </w:r>
+      <w:r>
+        <w:rPr>
+          <w:bCs/>
+          <w:sz w:val="26"/>
+          <w:szCs w:val="26"/>
+          <w:lang w:val="en-GB"/>
+        </w:rPr>
+        <w:t>32</w:t>
+      </w:r>
+      <w:r>
+        <w:rPr>
+          <w:bCs/>
+          <w:sz w:val="26"/>
+          <w:szCs w:val="26"/>
+          <w:lang w:val="en-GB"/>
+        </w:rPr>
+        <w:t>),</w:t>
+      </w:r>
+    </w:p>
+    <w:p>
+      <w:pPr>
+        <w:ind w:firstLine="720"/>
+        <w:rPr>
+          <w:bCs/>
+          <w:sz w:val="26"/>
+          <w:szCs w:val="26"/>
+        </w:rPr>
+      </w:pPr>
+      <w:r>
+        <w:rPr>
+          <w:bCs/>
+          <w:sz w:val="26"/>
+          <w:szCs w:val="26"/>
+          <w:lang w:val="en-GB"/>
+        </w:rPr>
+        <w:tab/>
+        <w:t>password varchar(</w:t>
+      </w:r>
+      <w:r>
+        <w:rPr>
+          <w:bCs/>
+          <w:sz w:val="26"/>
+          <w:szCs w:val="26"/>
+          <w:lang w:val="en-GB"/>
+        </w:rPr>
+        <w:t>256</w:t>
+      </w:r>
+      <w:r>
+        <w:rPr>
+          <w:bCs/>
+          <w:sz w:val="26"/>
+          <w:szCs w:val="26"/>
+          <w:lang w:val="en-GB"/>
+        </w:rPr>
+        <w:t>),</w:t>
+      </w:r>
+    </w:p>
+    <w:p>
+      <w:pPr>
+        <w:ind w:firstLine="720"/>
+        <w:rPr>
+          <w:bCs/>
+          <w:sz w:val="26"/>
+          <w:szCs w:val="26"/>
+          <w:lang w:val="en-GB"/>
+        </w:rPr>
+      </w:pPr>
+      <w:r>
+        <w:rPr>
+          <w:bCs/>
+          <w:sz w:val="26"/>
+          <w:szCs w:val="26"/>
+          <w:lang w:val="en-GB"/>
+        </w:rPr>
+        <w:tab/>
+        <w:t>email varchar(64),</w:t>
+      </w:r>
+    </w:p>
+    <w:p>
+      <w:pPr>
+        <w:ind w:firstLine="720"/>
+        <w:rPr>
+          <w:bCs/>
+          <w:sz w:val="26"/>
+          <w:szCs w:val="26"/>
+          <w:lang w:val="en-GB"/>
+        </w:rPr>
+      </w:pPr>
+      <w:r>
+        <w:rPr>
+          <w:bCs/>
+          <w:sz w:val="26"/>
+          <w:szCs w:val="26"/>
+          <w:lang w:val="en-GB"/>
+        </w:rPr>
+        <w:tab/>
+      </w:r>
+      <w:proofErr w:type="spellStart"/>
+      <w:r>
+        <w:rPr>
+          <w:bCs/>
+          <w:sz w:val="26"/>
+          <w:szCs w:val="26"/>
+          <w:lang w:val="en-GB"/>
+        </w:rPr>
+        <w:t>tipo</w:t>
+      </w:r>
+      <w:proofErr w:type="spellEnd"/>
+      <w:r>
+        <w:rPr>
+          <w:bCs/>
+          <w:sz w:val="26"/>
+          <w:szCs w:val="26"/>
+          <w:lang w:val="en-GB"/>
+        </w:rPr>
+        <w:t xml:space="preserve"> varchar(64),</w:t>
+      </w:r>
+    </w:p>
+    <w:p>
+      <w:pPr>
+        <w:ind w:firstLine="720"/>
+        <w:rPr>
+          <w:bCs/>
+          <w:sz w:val="26"/>
+          <w:szCs w:val="26"/>
+        </w:rPr>
+      </w:pPr>
+      <w:r>
+        <w:rPr>
+          <w:bCs/>
+          <w:sz w:val="26"/>
+          <w:szCs w:val="26"/>
+          <w:lang w:val="en-GB"/>
+        </w:rPr>
+        <w:tab/>
+      </w:r>
+      <w:proofErr w:type="spellStart"/>
+      <w:r>
+        <w:rPr>
+          <w:bCs/>
+          <w:sz w:val="26"/>
+          <w:szCs w:val="26"/>
+        </w:rPr>
+        <w:t>dataNascita</w:t>
+      </w:r>
+      <w:proofErr w:type="spellEnd"/>
+      <w:r>
+        <w:rPr>
+          <w:bCs/>
+          <w:sz w:val="26"/>
+          <w:szCs w:val="26"/>
+        </w:rPr>
+        <w:t xml:space="preserve"> DATE</w:t>
+      </w:r>
+      <w:r>
+        <w:rPr>
+          <w:bCs/>
+          <w:sz w:val="26"/>
+          <w:szCs w:val="26"/>
+        </w:rPr>
+        <w:t>,</w:t>
+      </w:r>
+    </w:p>
+    <w:p>
+      <w:pPr>
+        <w:ind w:firstLine="720"/>
+        <w:rPr>
+          <w:bCs/>
+          <w:sz w:val="26"/>
+          <w:szCs w:val="26"/>
+        </w:rPr>
+      </w:pPr>
+      <w:r>
+        <w:rPr>
+          <w:bCs/>
+          <w:sz w:val="26"/>
+          <w:szCs w:val="26"/>
+        </w:rPr>
+        <w:tab/>
+        <w:t xml:space="preserve">civico </w:t>
+      </w:r>
+      <w:proofErr w:type="spellStart"/>
+      <w:r>
+        <w:rPr>
+          <w:bCs/>
+          <w:sz w:val="26"/>
+          <w:szCs w:val="26"/>
+        </w:rPr>
+        <w:t>int</w:t>
+      </w:r>
+      <w:proofErr w:type="spellEnd"/>
+      <w:r>
+        <w:rPr>
+          <w:bCs/>
+          <w:sz w:val="26"/>
+          <w:szCs w:val="26"/>
+        </w:rPr>
+        <w:t>,</w:t>
+      </w:r>
+    </w:p>
+    <w:p>
+      <w:pPr>
+        <w:ind w:firstLine="720"/>
+        <w:rPr>
+          <w:bCs/>
+          <w:sz w:val="26"/>
+          <w:szCs w:val="26"/>
+        </w:rPr>
+      </w:pPr>
+      <w:r>
+        <w:rPr>
+          <w:bCs/>
+          <w:sz w:val="26"/>
+          <w:szCs w:val="26"/>
+        </w:rPr>
+        <w:tab/>
+      </w:r>
+      <w:proofErr w:type="spellStart"/>
+      <w:r>
+        <w:rPr>
+          <w:bCs/>
+          <w:sz w:val="26"/>
+          <w:szCs w:val="26"/>
+        </w:rPr>
+        <w:t>cap</w:t>
+      </w:r>
+      <w:proofErr w:type="spellEnd"/>
+      <w:r>
+        <w:rPr>
+          <w:bCs/>
+          <w:sz w:val="26"/>
+          <w:szCs w:val="26"/>
+        </w:rPr>
+        <w:t xml:space="preserve"> </w:t>
+      </w:r>
+      <w:proofErr w:type="spellStart"/>
+      <w:r>
+        <w:rPr>
+          <w:bCs/>
+          <w:sz w:val="26"/>
+          <w:szCs w:val="26"/>
+        </w:rPr>
+        <w:t>int</w:t>
+      </w:r>
+      <w:proofErr w:type="spellEnd"/>
+      <w:r>
+        <w:rPr>
+          <w:bCs/>
+          <w:sz w:val="26"/>
+          <w:szCs w:val="26"/>
+        </w:rPr>
+        <w:t>,</w:t>
+      </w:r>
+    </w:p>
+    <w:p>
+      <w:pPr>
+        <w:ind w:firstLine="720"/>
+        <w:rPr>
+          <w:bCs/>
+          <w:sz w:val="26"/>
+          <w:szCs w:val="26"/>
+        </w:rPr>
+      </w:pPr>
+      <w:r>
+        <w:rPr>
+          <w:bCs/>
+          <w:sz w:val="26"/>
+          <w:szCs w:val="26"/>
+        </w:rPr>
+        <w:tab/>
+      </w:r>
+      <w:proofErr w:type="spellStart"/>
+      <w:r>
+        <w:rPr>
+          <w:bCs/>
+          <w:sz w:val="26"/>
+          <w:szCs w:val="26"/>
+        </w:rPr>
+        <w:t>idProdotto</w:t>
+      </w:r>
+      <w:proofErr w:type="spellEnd"/>
+      <w:r>
+        <w:rPr>
+          <w:bCs/>
+          <w:sz w:val="26"/>
+          <w:szCs w:val="26"/>
+        </w:rPr>
+        <w:t xml:space="preserve"> </w:t>
+      </w:r>
+      <w:proofErr w:type="spellStart"/>
+      <w:r>
+        <w:rPr>
+          <w:bCs/>
+          <w:sz w:val="26"/>
+          <w:szCs w:val="26"/>
+        </w:rPr>
+        <w:t>int</w:t>
+      </w:r>
+      <w:proofErr w:type="spellEnd"/>
+      <w:r>
+        <w:rPr>
+          <w:bCs/>
+          <w:sz w:val="26"/>
+          <w:szCs w:val="26"/>
+        </w:rPr>
+        <w:t>,</w:t>
+      </w:r>
+    </w:p>
+    <w:p>
+      <w:pPr>
+        <w:ind w:firstLine="720"/>
+        <w:rPr>
+          <w:bCs/>
+          <w:sz w:val="26"/>
+          <w:szCs w:val="26"/>
+          <w:lang w:val="en-GB"/>
+        </w:rPr>
+      </w:pPr>
+      <w:r>
+        <w:rPr>
+          <w:bCs/>
+          <w:sz w:val="26"/>
+          <w:szCs w:val="26"/>
+        </w:rPr>
+        <w:tab/>
+      </w:r>
+      <w:r>
+        <w:rPr>
+          <w:bCs/>
+          <w:sz w:val="26"/>
+          <w:szCs w:val="26"/>
+          <w:lang w:val="en-GB"/>
+        </w:rPr>
+        <w:t>FOREIGN KEY(</w:t>
+      </w:r>
+      <w:proofErr w:type="spellStart"/>
+      <w:r>
+        <w:rPr>
+          <w:bCs/>
+          <w:sz w:val="26"/>
+          <w:szCs w:val="26"/>
+          <w:lang w:val="en-GB"/>
+        </w:rPr>
+        <w:t>idProdotto</w:t>
+      </w:r>
+      <w:proofErr w:type="spellEnd"/>
+      <w:r>
+        <w:rPr>
+          <w:bCs/>
+          <w:sz w:val="26"/>
+          <w:szCs w:val="26"/>
+          <w:lang w:val="en-GB"/>
+        </w:rPr>
+        <w:t xml:space="preserve">) </w:t>
+      </w:r>
+      <w:r>
+        <w:rPr>
+          <w:bCs/>
+          <w:sz w:val="26"/>
+          <w:szCs w:val="26"/>
+          <w:lang w:val="en-GB"/>
+        </w:rPr>
+        <w:t>REFERENCES</w:t>
+      </w:r>
+      <w:r>
+        <w:rPr>
+          <w:bCs/>
+          <w:sz w:val="26"/>
+          <w:szCs w:val="26"/>
+          <w:lang w:val="en-GB"/>
+        </w:rPr>
+        <w:t xml:space="preserve"> </w:t>
+      </w:r>
+      <w:proofErr w:type="spellStart"/>
+      <w:r>
+        <w:rPr>
+          <w:bCs/>
+          <w:sz w:val="26"/>
+          <w:szCs w:val="26"/>
+          <w:lang w:val="en-GB"/>
+        </w:rPr>
+        <w:t>P</w:t>
+      </w:r>
+      <w:r>
+        <w:rPr>
+          <w:bCs/>
+          <w:sz w:val="26"/>
+          <w:szCs w:val="26"/>
+          <w:lang w:val="en-GB"/>
+        </w:rPr>
+        <w:t>rodotto</w:t>
+      </w:r>
+      <w:proofErr w:type="spellEnd"/>
+      <w:r>
+        <w:rPr>
+          <w:bCs/>
+          <w:sz w:val="26"/>
+          <w:szCs w:val="26"/>
+          <w:lang w:val="en-GB"/>
+        </w:rPr>
+        <w:t>(</w:t>
+      </w:r>
+      <w:proofErr w:type="spellStart"/>
+      <w:r>
+        <w:rPr>
+          <w:bCs/>
+          <w:sz w:val="26"/>
+          <w:szCs w:val="26"/>
+          <w:lang w:val="en-GB"/>
+        </w:rPr>
+        <w:t>idProdotto</w:t>
+      </w:r>
+      <w:proofErr w:type="spellEnd"/>
+      <w:r>
+        <w:rPr>
+          <w:bCs/>
+          <w:sz w:val="26"/>
+          <w:szCs w:val="26"/>
+          <w:lang w:val="en-GB"/>
+        </w:rPr>
+        <w:t>)</w:t>
+      </w:r>
+    </w:p>
+    <w:p>
+      <w:pPr>
+        <w:ind w:firstLine="720"/>
+        <w:rPr>
+          <w:bCs/>
+          <w:sz w:val="26"/>
+          <w:szCs w:val="26"/>
+          <w:lang w:val="en-GB"/>
+        </w:rPr>
+      </w:pPr>
+      <w:r>
+        <w:rPr>
+          <w:bCs/>
+          <w:sz w:val="26"/>
+          <w:szCs w:val="26"/>
+          <w:lang w:val="en-GB"/>
+        </w:rPr>
+        <w:tab/>
+        <w:t>ON UPDATE CASCADE</w:t>
+      </w:r>
+    </w:p>
+    <w:p>
+      <w:pPr>
+        <w:ind w:firstLine="720"/>
+        <w:rPr>
+          <w:bCs/>
+          <w:sz w:val="26"/>
+          <w:szCs w:val="26"/>
+          <w:u w:val="single"/>
+          <w:lang w:val="en-GB"/>
+        </w:rPr>
+      </w:pPr>
+      <w:r>
+        <w:rPr>
+          <w:bCs/>
+          <w:sz w:val="26"/>
+          <w:szCs w:val="26"/>
+          <w:lang w:val="en-GB"/>
+        </w:rPr>
+        <w:t>);</w:t>
+      </w:r>
+    </w:p>
+    <w:p>
+      <w:pPr>
+        <w:ind w:firstLine="720"/>
+        <w:rPr>
+          <w:bCs/>
+          <w:sz w:val="26"/>
+          <w:szCs w:val="26"/>
+          <w:lang w:val="en-GB"/>
+        </w:rPr>
+      </w:pPr>
+      <w:r>
+        <w:rPr>
+          <w:bCs/>
+          <w:sz w:val="26"/>
+          <w:szCs w:val="26"/>
+          <w:lang w:val="en-GB"/>
+        </w:rPr>
+        <w:t xml:space="preserve">Create table </w:t>
+      </w:r>
+      <w:proofErr w:type="spellStart"/>
+      <w:r>
+        <w:rPr>
+          <w:bCs/>
+          <w:sz w:val="26"/>
+          <w:szCs w:val="26"/>
+          <w:lang w:val="en-GB"/>
+        </w:rPr>
+        <w:t>Studente</w:t>
+      </w:r>
+      <w:proofErr w:type="spellEnd"/>
+      <w:r>
+        <w:rPr>
+          <w:bCs/>
+          <w:sz w:val="26"/>
+          <w:szCs w:val="26"/>
+          <w:lang w:val="en-GB"/>
+        </w:rPr>
+        <w:t>(</w:t>
+      </w:r>
+    </w:p>
+    <w:p>
+      <w:pPr>
+        <w:ind w:firstLine="720"/>
+        <w:rPr>
+          <w:bCs/>
+          <w:sz w:val="26"/>
+          <w:szCs w:val="26"/>
+          <w:lang w:val="en-GB"/>
+        </w:rPr>
+      </w:pPr>
+      <w:r>
+        <w:rPr>
+          <w:bCs/>
+          <w:sz w:val="26"/>
+          <w:szCs w:val="26"/>
+          <w:lang w:val="en-GB"/>
+        </w:rPr>
+        <w:tab/>
+      </w:r>
+      <w:proofErr w:type="spellStart"/>
+      <w:r>
+        <w:rPr>
+          <w:bCs/>
+          <w:sz w:val="26"/>
+          <w:szCs w:val="26"/>
+          <w:lang w:val="en-GB"/>
+        </w:rPr>
+        <w:t>codiceFiscale</w:t>
+      </w:r>
+      <w:proofErr w:type="spellEnd"/>
+      <w:r>
+        <w:rPr>
+          <w:bCs/>
+          <w:sz w:val="26"/>
+          <w:szCs w:val="26"/>
+          <w:lang w:val="en-GB"/>
+        </w:rPr>
+        <w:t xml:space="preserve"> char(16),</w:t>
+      </w:r>
+    </w:p>
+    <w:p>
+      <w:pPr>
+        <w:ind w:firstLine="720"/>
+        <w:rPr>
+          <w:bCs/>
+          <w:sz w:val="26"/>
+          <w:szCs w:val="26"/>
+          <w:lang w:val="en-GB"/>
+        </w:rPr>
+      </w:pPr>
+      <w:r>
+        <w:rPr>
+          <w:bCs/>
+          <w:sz w:val="26"/>
+          <w:szCs w:val="26"/>
+          <w:lang w:val="en-GB"/>
+        </w:rPr>
+        <w:tab/>
+      </w:r>
+      <w:proofErr w:type="spellStart"/>
+      <w:r>
+        <w:rPr>
+          <w:bCs/>
+          <w:sz w:val="26"/>
+          <w:szCs w:val="26"/>
+          <w:lang w:val="en-GB"/>
+        </w:rPr>
+        <w:t>classe</w:t>
+      </w:r>
+      <w:proofErr w:type="spellEnd"/>
+      <w:r>
+        <w:rPr>
+          <w:bCs/>
+          <w:sz w:val="26"/>
+          <w:szCs w:val="26"/>
+          <w:lang w:val="en-GB"/>
+        </w:rPr>
+        <w:t xml:space="preserve"> char(3),</w:t>
+      </w:r>
+    </w:p>
+    <w:p>
+      <w:pPr>
+        <w:ind w:firstLine="720"/>
+        <w:rPr>
+          <w:bCs/>
+          <w:sz w:val="26"/>
+          <w:szCs w:val="26"/>
+          <w:lang w:val="en-GB"/>
+        </w:rPr>
+      </w:pPr>
+      <w:r>
+        <w:rPr>
+          <w:bCs/>
+          <w:sz w:val="26"/>
+          <w:szCs w:val="26"/>
+          <w:lang w:val="en-GB"/>
+        </w:rPr>
+        <w:tab/>
+      </w:r>
+      <w:proofErr w:type="spellStart"/>
+      <w:r>
+        <w:rPr>
+          <w:bCs/>
+          <w:sz w:val="26"/>
+          <w:szCs w:val="26"/>
+          <w:lang w:val="en-GB"/>
+        </w:rPr>
+        <w:t>sezione</w:t>
+      </w:r>
+      <w:proofErr w:type="spellEnd"/>
+      <w:r>
+        <w:rPr>
+          <w:bCs/>
+          <w:sz w:val="26"/>
+          <w:szCs w:val="26"/>
+          <w:lang w:val="en-GB"/>
+        </w:rPr>
+        <w:t xml:space="preserve"> </w:t>
+      </w:r>
+      <w:r>
+        <w:t>TINYINT</w:t>
+      </w:r>
+      <w:r>
+        <w:rPr>
+          <w:bCs/>
+          <w:sz w:val="26"/>
+          <w:szCs w:val="26"/>
+          <w:lang w:val="en-GB"/>
+        </w:rPr>
+        <w:t>,</w:t>
+      </w:r>
+    </w:p>
+    <w:p>
+      <w:pPr>
+        <w:ind w:firstLine="720"/>
+        <w:rPr>
+          <w:bCs/>
+          <w:sz w:val="26"/>
+          <w:szCs w:val="26"/>
+          <w:lang w:val="en-GB"/>
+        </w:rPr>
+      </w:pPr>
+      <w:r>
+        <w:rPr>
+          <w:bCs/>
+          <w:sz w:val="26"/>
+          <w:szCs w:val="26"/>
+          <w:lang w:val="en-GB"/>
+        </w:rPr>
+        <w:tab/>
+        <w:t>FOREIGN KEY(</w:t>
+      </w:r>
+      <w:proofErr w:type="spellStart"/>
+      <w:r>
+        <w:rPr>
+          <w:bCs/>
+          <w:sz w:val="26"/>
+          <w:szCs w:val="26"/>
+          <w:lang w:val="en-GB"/>
+        </w:rPr>
+        <w:t>codiceFiscale</w:t>
+      </w:r>
+      <w:proofErr w:type="spellEnd"/>
+      <w:r>
+        <w:rPr>
+          <w:bCs/>
+          <w:sz w:val="26"/>
+          <w:szCs w:val="26"/>
+          <w:lang w:val="en-GB"/>
+        </w:rPr>
+        <w:t xml:space="preserve">) REFERENCES </w:t>
+      </w:r>
+      <w:proofErr w:type="spellStart"/>
+      <w:r>
+        <w:rPr>
+          <w:bCs/>
+          <w:sz w:val="26"/>
+          <w:szCs w:val="26"/>
+          <w:lang w:val="en-GB"/>
+        </w:rPr>
+        <w:t>Utente</w:t>
+      </w:r>
+      <w:proofErr w:type="spellEnd"/>
+      <w:r>
+        <w:rPr>
+          <w:bCs/>
+          <w:sz w:val="26"/>
+          <w:szCs w:val="26"/>
+          <w:lang w:val="en-GB"/>
+        </w:rPr>
+        <w:t>(</w:t>
+      </w:r>
+      <w:proofErr w:type="spellStart"/>
+      <w:r>
+        <w:rPr>
+          <w:bCs/>
+          <w:sz w:val="26"/>
+          <w:szCs w:val="26"/>
+          <w:lang w:val="en-GB"/>
+        </w:rPr>
+        <w:t>codiceFiscale</w:t>
+      </w:r>
+      <w:proofErr w:type="spellEnd"/>
+      <w:r>
+        <w:rPr>
+          <w:bCs/>
+          <w:sz w:val="26"/>
+          <w:szCs w:val="26"/>
+          <w:lang w:val="en-GB"/>
+        </w:rPr>
+        <w:t>)</w:t>
+      </w:r>
+    </w:p>
+    <w:p>
+      <w:pPr>
+        <w:ind w:left="720" w:firstLine="720"/>
+        <w:rPr>
+          <w:bCs/>
+          <w:sz w:val="26"/>
+          <w:szCs w:val="26"/>
+          <w:lang w:val="en-GB"/>
+        </w:rPr>
+      </w:pPr>
+      <w:r>
+        <w:rPr>
+          <w:bCs/>
+          <w:sz w:val="26"/>
+          <w:szCs w:val="26"/>
+          <w:lang w:val="en-GB"/>
+        </w:rPr>
+        <w:t>ON UPDATE CASCADE</w:t>
+      </w:r>
+      <w:r>
+        <w:rPr>
+          <w:bCs/>
+          <w:sz w:val="26"/>
+          <w:szCs w:val="26"/>
+          <w:lang w:val="en-GB"/>
+        </w:rPr>
+        <w:t>,</w:t>
+      </w:r>
+    </w:p>
+    <w:p>
+      <w:pPr>
+        <w:ind w:firstLine="720"/>
+        <w:rPr>
+          <w:bCs/>
+          <w:sz w:val="26"/>
+          <w:szCs w:val="26"/>
+          <w:u w:val="single"/>
+          <w:lang w:val="en-GB"/>
+        </w:rPr>
+      </w:pPr>
+      <w:r>
+        <w:rPr>
+          <w:bCs/>
+          <w:sz w:val="26"/>
+          <w:szCs w:val="26"/>
+          <w:lang w:val="en-GB"/>
+        </w:rPr>
+        <w:tab/>
+        <w:t>Primary key(</w:t>
+      </w:r>
+      <w:proofErr w:type="spellStart"/>
+      <w:r>
+        <w:rPr>
+          <w:bCs/>
+          <w:sz w:val="26"/>
+          <w:szCs w:val="26"/>
+          <w:lang w:val="en-GB"/>
+        </w:rPr>
+        <w:t>codiceFiscale</w:t>
+      </w:r>
+      <w:proofErr w:type="spellEnd"/>
+      <w:r>
+        <w:rPr>
+          <w:bCs/>
+          <w:sz w:val="26"/>
+          <w:szCs w:val="26"/>
+          <w:lang w:val="en-GB"/>
+        </w:rPr>
+        <w:t>)</w:t>
+      </w:r>
+    </w:p>
+    <w:p>
+      <w:pPr>
+        <w:ind w:firstLine="720"/>
+        <w:rPr>
+          <w:bCs/>
+          <w:sz w:val="26"/>
+          <w:szCs w:val="26"/>
+          <w:lang w:val="en-GB"/>
+        </w:rPr>
+      </w:pPr>
+      <w:r>
+        <w:rPr>
+          <w:bCs/>
+          <w:sz w:val="26"/>
+          <w:szCs w:val="26"/>
+          <w:lang w:val="en-GB"/>
+        </w:rPr>
+        <w:tab/>
+        <w:t xml:space="preserve"> </w:t>
+      </w:r>
+    </w:p>
+    <w:p>
+      <w:pPr>
+        <w:ind w:firstLine="720"/>
+        <w:rPr>
+          <w:bCs/>
+          <w:sz w:val="26"/>
+          <w:szCs w:val="26"/>
+          <w:lang w:val="en-GB"/>
+        </w:rPr>
+      </w:pPr>
+      <w:r>
+        <w:rPr>
+          <w:bCs/>
+          <w:sz w:val="26"/>
+          <w:szCs w:val="26"/>
+          <w:lang w:val="en-GB"/>
+        </w:rPr>
+        <w:t>);</w:t>
+      </w:r>
+    </w:p>
+    <w:p>
+      <w:pPr>
+        <w:ind w:firstLine="720"/>
+        <w:rPr>
+          <w:bCs/>
+          <w:sz w:val="26"/>
+          <w:szCs w:val="26"/>
+          <w:lang w:val="en-GB"/>
+        </w:rPr>
+      </w:pPr>
+    </w:p>
+    <w:p>
+      <w:pPr>
+        <w:ind w:firstLine="720"/>
+        <w:rPr>
+          <w:bCs/>
+          <w:sz w:val="26"/>
+          <w:szCs w:val="26"/>
+          <w:lang w:val="en-GB"/>
+        </w:rPr>
+      </w:pPr>
+    </w:p>
+    <w:p>
+      <w:pPr>
+        <w:ind w:left="720"/>
+        <w:rPr>
+          <w:bCs/>
+          <w:sz w:val="26"/>
+          <w:szCs w:val="26"/>
+          <w:lang w:val="en-GB"/>
+        </w:rPr>
+      </w:pPr>
+      <w:r>
+        <w:rPr>
+          <w:bCs/>
+          <w:sz w:val="26"/>
+          <w:szCs w:val="26"/>
+          <w:lang w:val="en-GB"/>
+        </w:rPr>
+        <w:t xml:space="preserve">Create table </w:t>
+      </w:r>
+      <w:proofErr w:type="spellStart"/>
+      <w:r>
+        <w:rPr>
+          <w:bCs/>
+          <w:sz w:val="26"/>
+          <w:szCs w:val="26"/>
+          <w:lang w:val="en-GB"/>
+        </w:rPr>
+        <w:t>Formato</w:t>
+      </w:r>
+      <w:proofErr w:type="spellEnd"/>
+      <w:r>
+        <w:rPr>
+          <w:bCs/>
+          <w:sz w:val="26"/>
+          <w:szCs w:val="26"/>
+          <w:lang w:val="en-GB"/>
+        </w:rPr>
+        <w:t>(</w:t>
+      </w:r>
+    </w:p>
+    <w:p>
+      <w:pPr>
+        <w:ind w:left="720"/>
+        <w:rPr>
+          <w:bCs/>
+          <w:sz w:val="26"/>
+          <w:szCs w:val="26"/>
+          <w:lang w:val="en-GB"/>
+        </w:rPr>
+      </w:pPr>
+      <w:r>
+        <w:rPr>
+          <w:bCs/>
+          <w:sz w:val="26"/>
+          <w:szCs w:val="26"/>
+          <w:lang w:val="en-GB"/>
+        </w:rPr>
+        <w:tab/>
+      </w:r>
+      <w:r>
+        <w:rPr>
+          <w:bCs/>
+          <w:sz w:val="26"/>
+          <w:szCs w:val="26"/>
+          <w:lang w:val="en-GB"/>
+        </w:rPr>
+        <w:tab/>
+        <w:t>Tipo varchar(</w:t>
+      </w:r>
+      <w:r>
+        <w:rPr>
+          <w:bCs/>
+          <w:sz w:val="26"/>
+          <w:szCs w:val="26"/>
+          <w:lang w:val="en-GB"/>
+        </w:rPr>
+        <w:t>16</w:t>
+      </w:r>
+      <w:r>
+        <w:rPr>
+          <w:bCs/>
+          <w:sz w:val="26"/>
+          <w:szCs w:val="26"/>
+          <w:lang w:val="en-GB"/>
+        </w:rPr>
+        <w:t>) primary key,</w:t>
+      </w:r>
+    </w:p>
+    <w:p>
+      <w:pPr>
+        <w:ind w:left="720"/>
+        <w:rPr>
+          <w:bCs/>
+          <w:sz w:val="26"/>
+          <w:szCs w:val="26"/>
+          <w:lang w:val="en-GB"/>
+        </w:rPr>
+      </w:pPr>
+      <w:r>
+        <w:rPr>
+          <w:bCs/>
+          <w:sz w:val="26"/>
+          <w:szCs w:val="26"/>
+          <w:lang w:val="en-GB"/>
+        </w:rPr>
+        <w:tab/>
+      </w:r>
+      <w:r>
+        <w:rPr>
+          <w:bCs/>
+          <w:sz w:val="26"/>
+          <w:szCs w:val="26"/>
+          <w:lang w:val="en-GB"/>
+        </w:rPr>
+        <w:tab/>
+      </w:r>
+      <w:proofErr w:type="spellStart"/>
+      <w:r>
+        <w:rPr>
+          <w:bCs/>
+          <w:sz w:val="26"/>
+          <w:szCs w:val="26"/>
+          <w:lang w:val="en-GB"/>
+        </w:rPr>
+        <w:t>costoStampa</w:t>
+      </w:r>
+      <w:proofErr w:type="spellEnd"/>
+      <w:r>
+        <w:rPr>
+          <w:bCs/>
+          <w:sz w:val="26"/>
+          <w:szCs w:val="26"/>
+          <w:lang w:val="en-GB"/>
+        </w:rPr>
+        <w:t xml:space="preserve"> decimal(</w:t>
+      </w:r>
+      <w:r>
+        <w:rPr>
+          <w:bCs/>
+          <w:sz w:val="26"/>
+          <w:szCs w:val="26"/>
+          <w:lang w:val="en-GB"/>
+        </w:rPr>
+        <w:t>3</w:t>
+      </w:r>
+      <w:r>
+        <w:rPr>
+          <w:bCs/>
+          <w:sz w:val="26"/>
+          <w:szCs w:val="26"/>
+          <w:lang w:val="en-GB"/>
+        </w:rPr>
+        <w:t>,2)</w:t>
+      </w:r>
+    </w:p>
+    <w:p>
+      <w:pPr>
+        <w:ind w:left="720"/>
+        <w:rPr>
+          <w:bCs/>
+          <w:sz w:val="26"/>
+          <w:szCs w:val="26"/>
+          <w:lang w:val="en-GB"/>
+        </w:rPr>
+      </w:pPr>
+      <w:r>
+        <w:rPr>
+          <w:bCs/>
+          <w:sz w:val="26"/>
+          <w:szCs w:val="26"/>
+          <w:lang w:val="en-GB"/>
+        </w:rPr>
+        <w:tab/>
+        <w:t>);</w:t>
+      </w:r>
+    </w:p>
+    <w:p>
+      <w:pPr>
+        <w:rPr>
+          <w:bCs/>
+          <w:sz w:val="26"/>
+          <w:szCs w:val="26"/>
+        </w:rPr>
+      </w:pPr>
+    </w:p>
+    <w:p>
+      <w:pPr>
+        <w:rPr>
+          <w:bCs/>
+          <w:sz w:val="26"/>
+          <w:szCs w:val="26"/>
+        </w:rPr>
+      </w:pPr>
+      <w:r>
+        <w:rPr>
+          <w:bCs/>
+          <w:sz w:val="26"/>
+          <w:szCs w:val="26"/>
+        </w:rPr>
+        <w:tab/>
+        <w:t xml:space="preserve">Create </w:t>
+      </w:r>
+      <w:proofErr w:type="spellStart"/>
+      <w:r>
+        <w:rPr>
+          <w:bCs/>
+          <w:sz w:val="26"/>
+          <w:szCs w:val="26"/>
+        </w:rPr>
+        <w:t>table</w:t>
+      </w:r>
+      <w:proofErr w:type="spellEnd"/>
+      <w:r>
+        <w:rPr>
+          <w:bCs/>
+          <w:sz w:val="26"/>
+          <w:szCs w:val="26"/>
+        </w:rPr>
+        <w:t xml:space="preserve"> Stampa(</w:t>
+      </w:r>
+    </w:p>
+    <w:p>
+      <w:pPr>
+        <w:rPr>
+          <w:bCs/>
+          <w:sz w:val="26"/>
+          <w:szCs w:val="26"/>
+          <w:lang w:val="en-GB"/>
+        </w:rPr>
+      </w:pPr>
+      <w:r>
+        <w:rPr>
+          <w:bCs/>
+          <w:sz w:val="26"/>
+          <w:szCs w:val="26"/>
+        </w:rPr>
+        <w:tab/>
+      </w:r>
+      <w:r>
+        <w:rPr>
+          <w:bCs/>
+          <w:sz w:val="26"/>
+          <w:szCs w:val="26"/>
+        </w:rPr>
+        <w:tab/>
+      </w:r>
+      <w:proofErr w:type="spellStart"/>
+      <w:r>
+        <w:rPr>
+          <w:bCs/>
+          <w:sz w:val="26"/>
+          <w:szCs w:val="26"/>
+          <w:lang w:val="en-GB"/>
+        </w:rPr>
+        <w:t>idStampa</w:t>
+      </w:r>
+      <w:proofErr w:type="spellEnd"/>
+      <w:r>
+        <w:rPr>
+          <w:bCs/>
+          <w:sz w:val="26"/>
+          <w:szCs w:val="26"/>
+          <w:lang w:val="en-GB"/>
+        </w:rPr>
+        <w:t xml:space="preserve"> int </w:t>
+      </w:r>
+      <w:proofErr w:type="spellStart"/>
+      <w:r>
+        <w:rPr>
+          <w:bCs/>
+          <w:sz w:val="26"/>
+          <w:szCs w:val="26"/>
+          <w:lang w:val="en-GB"/>
+        </w:rPr>
+        <w:t>auto_increment</w:t>
+      </w:r>
+      <w:proofErr w:type="spellEnd"/>
+      <w:r>
+        <w:rPr>
+          <w:bCs/>
+          <w:sz w:val="26"/>
+          <w:szCs w:val="26"/>
+          <w:lang w:val="en-GB"/>
+        </w:rPr>
+        <w:t xml:space="preserve"> primary ke</w:t>
+      </w:r>
+      <w:r>
+        <w:rPr>
+          <w:bCs/>
+          <w:sz w:val="26"/>
+          <w:szCs w:val="26"/>
+          <w:lang w:val="en-GB"/>
+        </w:rPr>
+        <w:t>y,</w:t>
+      </w:r>
+    </w:p>
+    <w:p>
+      <w:pPr>
+        <w:rPr>
+          <w:bCs/>
+          <w:sz w:val="26"/>
+          <w:szCs w:val="26"/>
+          <w:lang w:val="en-GB"/>
+        </w:rPr>
+      </w:pPr>
+      <w:r>
+        <w:rPr>
+          <w:bCs/>
+          <w:sz w:val="26"/>
+          <w:szCs w:val="26"/>
+          <w:lang w:val="en-GB"/>
+        </w:rPr>
+        <w:tab/>
+      </w:r>
+      <w:r>
+        <w:rPr>
+          <w:bCs/>
+          <w:sz w:val="26"/>
+          <w:szCs w:val="26"/>
+          <w:lang w:val="en-GB"/>
+        </w:rPr>
+        <w:tab/>
+      </w:r>
+      <w:proofErr w:type="spellStart"/>
+      <w:r>
+        <w:rPr>
+          <w:bCs/>
+          <w:sz w:val="26"/>
+          <w:szCs w:val="26"/>
+          <w:lang w:val="en-GB"/>
+        </w:rPr>
+        <w:t>dataStampa</w:t>
+      </w:r>
+      <w:proofErr w:type="spellEnd"/>
+      <w:r>
+        <w:rPr>
+          <w:bCs/>
+          <w:sz w:val="26"/>
+          <w:szCs w:val="26"/>
+          <w:lang w:val="en-GB"/>
+        </w:rPr>
+        <w:t xml:space="preserve"> DATE,</w:t>
+      </w:r>
+    </w:p>
+    <w:p>
+      <w:pPr>
+        <w:rPr>
+          <w:bCs/>
+          <w:sz w:val="26"/>
+          <w:szCs w:val="26"/>
+          <w:lang w:val="en-GB"/>
+        </w:rPr>
+      </w:pPr>
+      <w:r>
+        <w:rPr>
+          <w:bCs/>
+          <w:sz w:val="26"/>
+          <w:szCs w:val="26"/>
+          <w:lang w:val="en-GB"/>
+        </w:rPr>
+        <w:tab/>
+      </w:r>
+      <w:r>
+        <w:rPr>
+          <w:bCs/>
+          <w:sz w:val="26"/>
+          <w:szCs w:val="26"/>
+          <w:lang w:val="en-GB"/>
+        </w:rPr>
+        <w:tab/>
+      </w:r>
+      <w:proofErr w:type="spellStart"/>
+      <w:r>
+        <w:rPr>
+          <w:bCs/>
+          <w:sz w:val="26"/>
+          <w:szCs w:val="26"/>
+          <w:lang w:val="en-GB"/>
+        </w:rPr>
+        <w:t>oraStampa</w:t>
+      </w:r>
+      <w:proofErr w:type="spellEnd"/>
+      <w:r>
+        <w:rPr>
+          <w:bCs/>
+          <w:sz w:val="26"/>
+          <w:szCs w:val="26"/>
+          <w:lang w:val="en-GB"/>
+        </w:rPr>
+        <w:t xml:space="preserve"> TIME,</w:t>
+      </w:r>
+    </w:p>
+    <w:p>
+      <w:pPr>
+        <w:rPr>
+          <w:bCs/>
+          <w:sz w:val="26"/>
+          <w:szCs w:val="26"/>
+          <w:lang w:val="en-GB"/>
+        </w:rPr>
+      </w:pPr>
+      <w:r>
+        <w:rPr>
+          <w:bCs/>
+          <w:sz w:val="26"/>
+          <w:szCs w:val="26"/>
+          <w:lang w:val="en-GB"/>
+        </w:rPr>
+        <w:tab/>
+      </w:r>
+      <w:r>
+        <w:rPr>
+          <w:bCs/>
+          <w:sz w:val="26"/>
+          <w:szCs w:val="26"/>
+          <w:lang w:val="en-GB"/>
+        </w:rPr>
+        <w:tab/>
+      </w:r>
+      <w:proofErr w:type="spellStart"/>
+      <w:r>
+        <w:rPr>
+          <w:bCs/>
+          <w:sz w:val="26"/>
+          <w:szCs w:val="26"/>
+          <w:lang w:val="en-GB"/>
+        </w:rPr>
+        <w:t>codiceFiscaleUtente</w:t>
+      </w:r>
+      <w:proofErr w:type="spellEnd"/>
+      <w:r>
+        <w:rPr>
+          <w:bCs/>
+          <w:sz w:val="26"/>
+          <w:szCs w:val="26"/>
+          <w:lang w:val="en-GB"/>
+        </w:rPr>
+        <w:t xml:space="preserve"> char(16),</w:t>
+      </w:r>
+    </w:p>
+    <w:p>
+      <w:pPr>
+        <w:rPr>
+          <w:bCs/>
+          <w:sz w:val="26"/>
+          <w:szCs w:val="26"/>
+          <w:lang w:val="en-GB"/>
+        </w:rPr>
+      </w:pPr>
+      <w:r>
+        <w:rPr>
+          <w:bCs/>
+          <w:sz w:val="26"/>
+          <w:szCs w:val="26"/>
+          <w:lang w:val="en-GB"/>
+        </w:rPr>
+        <w:tab/>
+      </w:r>
+      <w:r>
+        <w:rPr>
+          <w:bCs/>
+          <w:sz w:val="26"/>
+          <w:szCs w:val="26"/>
+          <w:lang w:val="en-GB"/>
+        </w:rPr>
+        <w:tab/>
+      </w:r>
+      <w:proofErr w:type="spellStart"/>
+      <w:r>
+        <w:rPr>
+          <w:bCs/>
+          <w:sz w:val="26"/>
+          <w:szCs w:val="26"/>
+          <w:lang w:val="en-GB"/>
+        </w:rPr>
+        <w:t>dataRitiro</w:t>
+      </w:r>
+      <w:proofErr w:type="spellEnd"/>
+      <w:r>
+        <w:rPr>
+          <w:bCs/>
+          <w:sz w:val="26"/>
+          <w:szCs w:val="26"/>
+          <w:lang w:val="en-GB"/>
+        </w:rPr>
+        <w:t xml:space="preserve"> DATE,</w:t>
+      </w:r>
+    </w:p>
+    <w:p>
+      <w:pPr>
+        <w:rPr>
+          <w:bCs/>
+          <w:sz w:val="26"/>
+          <w:szCs w:val="26"/>
+          <w:lang w:val="en-GB"/>
+        </w:rPr>
+      </w:pPr>
+      <w:r>
+        <w:rPr>
+          <w:bCs/>
+          <w:sz w:val="26"/>
+          <w:szCs w:val="26"/>
+          <w:lang w:val="en-GB"/>
+        </w:rPr>
+        <w:tab/>
+      </w:r>
+      <w:r>
+        <w:rPr>
+          <w:bCs/>
+          <w:sz w:val="26"/>
+          <w:szCs w:val="26"/>
+          <w:lang w:val="en-GB"/>
+        </w:rPr>
+        <w:tab/>
+      </w:r>
+      <w:proofErr w:type="spellStart"/>
+      <w:r>
+        <w:rPr>
+          <w:bCs/>
+          <w:sz w:val="26"/>
+          <w:szCs w:val="26"/>
+          <w:lang w:val="en-GB"/>
+        </w:rPr>
+        <w:t>oraRitiro</w:t>
+      </w:r>
+      <w:proofErr w:type="spellEnd"/>
+      <w:r>
+        <w:rPr>
+          <w:bCs/>
+          <w:sz w:val="26"/>
+          <w:szCs w:val="26"/>
+          <w:lang w:val="en-GB"/>
+        </w:rPr>
+        <w:t xml:space="preserve"> TIME,</w:t>
+      </w:r>
+    </w:p>
+    <w:p>
+      <w:pPr>
+        <w:jc w:val="both"/>
+        <w:rPr>
+          <w:bCs/>
+          <w:sz w:val="26"/>
+          <w:szCs w:val="26"/>
+        </w:rPr>
+      </w:pPr>
+      <w:r>
+        <w:rPr>
+          <w:bCs/>
+          <w:sz w:val="26"/>
+          <w:szCs w:val="26"/>
+          <w:lang w:val="en-GB"/>
+        </w:rPr>
+        <w:tab/>
+      </w:r>
+      <w:r>
+        <w:rPr>
+          <w:bCs/>
+          <w:sz w:val="26"/>
+          <w:szCs w:val="26"/>
+          <w:lang w:val="en-GB"/>
+        </w:rPr>
+        <w:tab/>
+      </w:r>
+      <w:proofErr w:type="spellStart"/>
+      <w:r>
+        <w:rPr>
+          <w:bCs/>
+          <w:sz w:val="26"/>
+          <w:szCs w:val="26"/>
+        </w:rPr>
+        <w:t>ti</w:t>
+      </w:r>
+      <w:r>
+        <w:rPr>
+          <w:bCs/>
+          <w:sz w:val="26"/>
+          <w:szCs w:val="26"/>
+        </w:rPr>
+        <w:t>poFormato</w:t>
+      </w:r>
+      <w:proofErr w:type="spellEnd"/>
+      <w:r>
+        <w:rPr>
+          <w:bCs/>
+          <w:sz w:val="26"/>
+          <w:szCs w:val="26"/>
+        </w:rPr>
+        <w:t xml:space="preserve"> </w:t>
+      </w:r>
+      <w:proofErr w:type="spellStart"/>
+      <w:r>
+        <w:rPr>
+          <w:bCs/>
+          <w:sz w:val="26"/>
+          <w:szCs w:val="26"/>
+        </w:rPr>
+        <w:t>varchar</w:t>
+      </w:r>
+      <w:proofErr w:type="spellEnd"/>
+      <w:r>
+        <w:rPr>
+          <w:bCs/>
+          <w:sz w:val="26"/>
+          <w:szCs w:val="26"/>
+        </w:rPr>
+        <w:t>(16),</w:t>
+      </w:r>
+    </w:p>
+    <w:p>
+      <w:pPr>
+        <w:rPr>
+          <w:bCs/>
+          <w:sz w:val="26"/>
+          <w:szCs w:val="26"/>
+        </w:rPr>
+      </w:pPr>
+      <w:r>
+        <w:rPr>
+          <w:bCs/>
+          <w:sz w:val="26"/>
+          <w:szCs w:val="26"/>
+        </w:rPr>
+        <w:tab/>
+      </w:r>
+      <w:r>
+        <w:rPr>
+          <w:bCs/>
+          <w:sz w:val="26"/>
+          <w:szCs w:val="26"/>
+        </w:rPr>
+        <w:tab/>
+        <w:t>FOREIGN KEY(</w:t>
+      </w:r>
+      <w:proofErr w:type="spellStart"/>
+      <w:r>
+        <w:rPr>
+          <w:bCs/>
+          <w:sz w:val="26"/>
+          <w:szCs w:val="26"/>
+        </w:rPr>
+        <w:t>codiceFiscaleUtente</w:t>
+      </w:r>
+      <w:proofErr w:type="spellEnd"/>
+      <w:r>
+        <w:rPr>
+          <w:bCs/>
+          <w:sz w:val="26"/>
+          <w:szCs w:val="26"/>
+        </w:rPr>
+        <w:t>) REFERENCES utente(</w:t>
+      </w:r>
+      <w:proofErr w:type="spellStart"/>
+      <w:r>
+        <w:rPr>
+          <w:bCs/>
+          <w:sz w:val="26"/>
+          <w:szCs w:val="26"/>
+        </w:rPr>
+        <w:t>codiceFiscale</w:t>
+      </w:r>
+      <w:proofErr w:type="spellEnd"/>
+      <w:r>
+        <w:rPr>
+          <w:bCs/>
+          <w:sz w:val="26"/>
+          <w:szCs w:val="26"/>
+        </w:rPr>
+        <w:t>),</w:t>
+      </w:r>
+    </w:p>
+    <w:p>
+      <w:pPr>
+        <w:rPr>
+          <w:bCs/>
+          <w:sz w:val="26"/>
+          <w:szCs w:val="26"/>
+          <w:lang w:val="en-GB"/>
+        </w:rPr>
+      </w:pPr>
+      <w:r>
+        <w:rPr>
+          <w:bCs/>
+          <w:sz w:val="26"/>
+          <w:szCs w:val="26"/>
+        </w:rPr>
+        <w:tab/>
+      </w:r>
+      <w:r>
+        <w:rPr>
+          <w:bCs/>
+          <w:sz w:val="26"/>
+          <w:szCs w:val="26"/>
+        </w:rPr>
+        <w:tab/>
+      </w:r>
+      <w:r>
+        <w:rPr>
+          <w:bCs/>
+          <w:sz w:val="26"/>
+          <w:szCs w:val="26"/>
+          <w:lang w:val="en-GB"/>
+        </w:rPr>
+        <w:t>FOREIGN KEY(</w:t>
+      </w:r>
+      <w:proofErr w:type="spellStart"/>
+      <w:r>
+        <w:rPr>
+          <w:bCs/>
+          <w:sz w:val="26"/>
+          <w:szCs w:val="26"/>
+          <w:lang w:val="en-GB"/>
+        </w:rPr>
+        <w:t>tipoFormato</w:t>
+      </w:r>
+      <w:proofErr w:type="spellEnd"/>
+      <w:r>
+        <w:rPr>
+          <w:bCs/>
+          <w:sz w:val="26"/>
+          <w:szCs w:val="26"/>
+          <w:lang w:val="en-GB"/>
+        </w:rPr>
+        <w:t xml:space="preserve">) REFERENCES </w:t>
+      </w:r>
+      <w:proofErr w:type="spellStart"/>
+      <w:r>
+        <w:rPr>
+          <w:bCs/>
+          <w:sz w:val="26"/>
+          <w:szCs w:val="26"/>
+          <w:lang w:val="en-GB"/>
+        </w:rPr>
+        <w:t>formato</w:t>
+      </w:r>
+      <w:proofErr w:type="spellEnd"/>
+      <w:r>
+        <w:rPr>
+          <w:bCs/>
+          <w:sz w:val="26"/>
+          <w:szCs w:val="26"/>
+          <w:lang w:val="en-GB"/>
+        </w:rPr>
+        <w:t>(</w:t>
+      </w:r>
+      <w:proofErr w:type="spellStart"/>
+      <w:r>
+        <w:rPr>
+          <w:bCs/>
+          <w:sz w:val="26"/>
+          <w:szCs w:val="26"/>
+          <w:lang w:val="en-GB"/>
+        </w:rPr>
+        <w:t>tipo</w:t>
+      </w:r>
+      <w:proofErr w:type="spellEnd"/>
+      <w:r>
+        <w:rPr>
+          <w:bCs/>
+          <w:sz w:val="26"/>
+          <w:szCs w:val="26"/>
+          <w:lang w:val="en-GB"/>
+        </w:rPr>
+        <w:t>)</w:t>
+      </w:r>
+    </w:p>
+    <w:p>
+      <w:pPr>
+        <w:rPr>
+          <w:bCs/>
+          <w:sz w:val="26"/>
+          <w:szCs w:val="26"/>
+          <w:lang w:val="en-GB"/>
+        </w:rPr>
+      </w:pPr>
+      <w:r>
+        <w:rPr>
+          <w:bCs/>
+          <w:sz w:val="26"/>
+          <w:szCs w:val="26"/>
+          <w:lang w:val="en-GB"/>
+        </w:rPr>
+        <w:tab/>
+      </w:r>
+      <w:r>
+        <w:rPr>
+          <w:bCs/>
+          <w:sz w:val="26"/>
+          <w:szCs w:val="26"/>
+          <w:lang w:val="en-GB"/>
+        </w:rPr>
+        <w:tab/>
+        <w:t>ON UPDATE CASCADE</w:t>
+      </w:r>
+    </w:p>
+    <w:p>
+      <w:pPr>
+        <w:rPr>
+          <w:bCs/>
+          <w:sz w:val="26"/>
+          <w:szCs w:val="26"/>
+          <w:lang w:val="en-GB"/>
+        </w:rPr>
+      </w:pPr>
+      <w:r>
+        <w:rPr>
+          <w:bCs/>
+          <w:sz w:val="26"/>
+          <w:szCs w:val="26"/>
+          <w:lang w:val="en-GB"/>
+        </w:rPr>
+        <w:tab/>
+        <w:t>);</w:t>
+      </w:r>
+    </w:p>
+    <w:p>
+      <w:pPr>
+        <w:rPr>
+          <w:bCs/>
+          <w:sz w:val="26"/>
+          <w:szCs w:val="26"/>
+          <w:lang w:val="en-GB"/>
+        </w:rPr>
+      </w:pPr>
+    </w:p>
+    <w:p>
+      <w:pPr>
+        <w:rPr>
+          <w:bCs/>
+          <w:sz w:val="26"/>
+          <w:szCs w:val="26"/>
+          <w:lang w:val="en-GB"/>
+        </w:rPr>
+      </w:pPr>
+    </w:p>
+    <w:p>
+      <w:pPr>
+        <w:rPr>
+          <w:bCs/>
+          <w:sz w:val="26"/>
+          <w:szCs w:val="26"/>
+          <w:lang w:val="en-GB"/>
+        </w:rPr>
+      </w:pPr>
+    </w:p>
+    <w:p>
+      <w:pPr>
+        <w:rPr>
+          <w:bCs/>
+          <w:sz w:val="26"/>
+          <w:szCs w:val="26"/>
+          <w:lang w:val="en-GB"/>
+        </w:rPr>
+      </w:pPr>
+    </w:p>
+    <w:p>
+      <w:pPr>
+        <w:rPr>
+          <w:bCs/>
+          <w:sz w:val="26"/>
+          <w:szCs w:val="26"/>
+          <w:lang w:val="en-GB"/>
+        </w:rPr>
+      </w:pPr>
+    </w:p>
+    <w:p>
+      <w:pPr>
+        <w:rPr>
+          <w:bCs/>
+          <w:sz w:val="26"/>
+          <w:szCs w:val="26"/>
+          <w:lang w:val="en-GB"/>
+        </w:rPr>
+      </w:pPr>
+    </w:p>
+    <w:p>
+      <w:pPr>
+        <w:rPr>
+          <w:bCs/>
+          <w:sz w:val="26"/>
+          <w:szCs w:val="26"/>
+        </w:rPr>
+      </w:pPr>
+      <w:r>
+        <w:rPr>
+          <w:bCs/>
+          <w:sz w:val="26"/>
+          <w:szCs w:val="26"/>
+          <w:lang w:val="en-GB"/>
+        </w:rPr>
+        <w:tab/>
+      </w:r>
+      <w:r>
+        <w:rPr>
+          <w:bCs/>
+          <w:sz w:val="26"/>
+          <w:szCs w:val="26"/>
+        </w:rPr>
+        <w:t xml:space="preserve">Create </w:t>
+      </w:r>
+      <w:proofErr w:type="spellStart"/>
+      <w:r>
+        <w:rPr>
+          <w:bCs/>
+          <w:sz w:val="26"/>
+          <w:szCs w:val="26"/>
+        </w:rPr>
+        <w:t>table</w:t>
+      </w:r>
+      <w:proofErr w:type="spellEnd"/>
+      <w:r>
+        <w:rPr>
+          <w:bCs/>
+          <w:sz w:val="26"/>
+          <w:szCs w:val="26"/>
+        </w:rPr>
+        <w:t xml:space="preserve"> Prenotazione(</w:t>
+      </w:r>
+    </w:p>
+    <w:p>
+      <w:pPr>
+        <w:rPr>
+          <w:bCs/>
+          <w:sz w:val="26"/>
+          <w:szCs w:val="26"/>
+        </w:rPr>
+      </w:pPr>
+      <w:r>
+        <w:rPr>
+          <w:bCs/>
+          <w:sz w:val="26"/>
+          <w:szCs w:val="26"/>
+        </w:rPr>
+        <w:tab/>
+      </w:r>
+      <w:r>
+        <w:rPr>
+          <w:bCs/>
+          <w:sz w:val="26"/>
+          <w:szCs w:val="26"/>
+        </w:rPr>
+        <w:tab/>
+      </w:r>
+      <w:proofErr w:type="spellStart"/>
+      <w:r>
+        <w:rPr>
+          <w:bCs/>
+          <w:sz w:val="26"/>
+          <w:szCs w:val="26"/>
+        </w:rPr>
+        <w:t>idPrenotazione</w:t>
+      </w:r>
+      <w:proofErr w:type="spellEnd"/>
+      <w:r>
+        <w:rPr>
+          <w:bCs/>
+          <w:sz w:val="26"/>
+          <w:szCs w:val="26"/>
+        </w:rPr>
+        <w:t xml:space="preserve"> </w:t>
+      </w:r>
+      <w:proofErr w:type="spellStart"/>
+      <w:r>
+        <w:rPr>
+          <w:bCs/>
+          <w:sz w:val="26"/>
+          <w:szCs w:val="26"/>
+        </w:rPr>
+        <w:t>int</w:t>
+      </w:r>
+      <w:proofErr w:type="spellEnd"/>
+      <w:r>
+        <w:rPr>
+          <w:bCs/>
+          <w:sz w:val="26"/>
+          <w:szCs w:val="26"/>
+        </w:rPr>
+        <w:t xml:space="preserve"> </w:t>
+      </w:r>
+      <w:proofErr w:type="spellStart"/>
+      <w:r>
+        <w:rPr>
+          <w:bCs/>
+          <w:sz w:val="26"/>
+          <w:szCs w:val="26"/>
+        </w:rPr>
+        <w:t>auto_increment</w:t>
+      </w:r>
+      <w:proofErr w:type="spellEnd"/>
+      <w:r>
+        <w:rPr>
+          <w:bCs/>
+          <w:sz w:val="26"/>
+          <w:szCs w:val="26"/>
+        </w:rPr>
+        <w:t xml:space="preserve"> </w:t>
+      </w:r>
+      <w:proofErr w:type="spellStart"/>
+      <w:r>
+        <w:rPr>
+          <w:bCs/>
+          <w:sz w:val="26"/>
+          <w:szCs w:val="26"/>
+        </w:rPr>
+        <w:t>primary</w:t>
+      </w:r>
+      <w:proofErr w:type="spellEnd"/>
+      <w:r>
+        <w:rPr>
+          <w:bCs/>
+          <w:sz w:val="26"/>
+          <w:szCs w:val="26"/>
+        </w:rPr>
+        <w:t xml:space="preserve"> key,</w:t>
+      </w:r>
+    </w:p>
+    <w:p>
+      <w:pPr>
+        <w:rPr>
+          <w:bCs/>
+          <w:sz w:val="26"/>
+          <w:szCs w:val="26"/>
+        </w:rPr>
+      </w:pPr>
+      <w:r>
+        <w:rPr>
+          <w:bCs/>
+          <w:sz w:val="26"/>
+          <w:szCs w:val="26"/>
+        </w:rPr>
+        <w:tab/>
+      </w:r>
+      <w:r>
+        <w:rPr>
+          <w:bCs/>
+          <w:sz w:val="26"/>
+          <w:szCs w:val="26"/>
+        </w:rPr>
+        <w:tab/>
+      </w:r>
+      <w:proofErr w:type="spellStart"/>
+      <w:r>
+        <w:rPr>
+          <w:bCs/>
+          <w:sz w:val="26"/>
+          <w:szCs w:val="26"/>
+        </w:rPr>
+        <w:t>dataPrenotazione</w:t>
+      </w:r>
+      <w:proofErr w:type="spellEnd"/>
+      <w:r>
+        <w:rPr>
+          <w:bCs/>
+          <w:sz w:val="26"/>
+          <w:szCs w:val="26"/>
+        </w:rPr>
+        <w:t xml:space="preserve"> DATE,</w:t>
+      </w:r>
+    </w:p>
+    <w:p>
+      <w:pPr>
+        <w:rPr>
+          <w:bCs/>
+          <w:sz w:val="26"/>
+          <w:szCs w:val="26"/>
+        </w:rPr>
+      </w:pPr>
+      <w:r>
+        <w:rPr>
+          <w:bCs/>
+          <w:sz w:val="26"/>
+          <w:szCs w:val="26"/>
+        </w:rPr>
+        <w:tab/>
+      </w:r>
+      <w:r>
+        <w:rPr>
+          <w:bCs/>
+          <w:sz w:val="26"/>
+          <w:szCs w:val="26"/>
+        </w:rPr>
+        <w:tab/>
+      </w:r>
+      <w:proofErr w:type="spellStart"/>
+      <w:r>
+        <w:rPr>
+          <w:bCs/>
+          <w:sz w:val="26"/>
+          <w:szCs w:val="26"/>
+        </w:rPr>
+        <w:t>oraPrenotazione</w:t>
+      </w:r>
+      <w:proofErr w:type="spellEnd"/>
+      <w:r>
+        <w:rPr>
+          <w:bCs/>
+          <w:sz w:val="26"/>
+          <w:szCs w:val="26"/>
+        </w:rPr>
+        <w:t xml:space="preserve"> TIME,</w:t>
+      </w:r>
+    </w:p>
+    <w:p>
+      <w:pPr>
+        <w:rPr>
+          <w:bCs/>
+          <w:sz w:val="26"/>
+          <w:szCs w:val="26"/>
+        </w:rPr>
+      </w:pPr>
+      <w:r>
+        <w:rPr>
+          <w:bCs/>
+          <w:sz w:val="26"/>
+          <w:szCs w:val="26"/>
+        </w:rPr>
+        <w:tab/>
+      </w:r>
+      <w:r>
+        <w:rPr>
+          <w:bCs/>
+          <w:sz w:val="26"/>
+          <w:szCs w:val="26"/>
+        </w:rPr>
+        <w:tab/>
+        <w:t xml:space="preserve">quantità </w:t>
+      </w:r>
+      <w:proofErr w:type="spellStart"/>
+      <w:r>
+        <w:rPr>
+          <w:bCs/>
+          <w:sz w:val="26"/>
+          <w:szCs w:val="26"/>
+        </w:rPr>
+        <w:t>int</w:t>
+      </w:r>
+      <w:proofErr w:type="spellEnd"/>
+      <w:r>
+        <w:rPr>
+          <w:bCs/>
+          <w:sz w:val="26"/>
+          <w:szCs w:val="26"/>
+        </w:rPr>
+        <w:t>,</w:t>
+      </w:r>
+    </w:p>
+    <w:p>
+      <w:pPr>
+        <w:rPr>
+          <w:bCs/>
+          <w:sz w:val="26"/>
+          <w:szCs w:val="26"/>
+        </w:rPr>
+      </w:pPr>
+      <w:r>
+        <w:rPr>
+          <w:bCs/>
+          <w:sz w:val="26"/>
+          <w:szCs w:val="26"/>
+        </w:rPr>
+        <w:tab/>
+      </w:r>
+      <w:r>
+        <w:rPr>
+          <w:bCs/>
+          <w:sz w:val="26"/>
+          <w:szCs w:val="26"/>
+        </w:rPr>
+        <w:tab/>
+        <w:t>stampata ENUM("</w:t>
+      </w:r>
+      <w:proofErr w:type="spellStart"/>
+      <w:r>
+        <w:rPr>
+          <w:bCs/>
+          <w:sz w:val="26"/>
+          <w:szCs w:val="26"/>
+        </w:rPr>
+        <w:t>si","no</w:t>
+      </w:r>
+      <w:proofErr w:type="spellEnd"/>
+      <w:r>
+        <w:rPr>
+          <w:bCs/>
+          <w:sz w:val="26"/>
+          <w:szCs w:val="26"/>
+        </w:rPr>
+        <w:t>") default "no",</w:t>
+      </w:r>
+    </w:p>
+    <w:p>
+      <w:pPr>
+        <w:rPr>
+          <w:bCs/>
+          <w:sz w:val="26"/>
+          <w:szCs w:val="26"/>
+          <w:lang w:val="en-GB"/>
+        </w:rPr>
+      </w:pPr>
+      <w:r>
+        <w:rPr>
+          <w:bCs/>
+          <w:sz w:val="26"/>
+          <w:szCs w:val="26"/>
+        </w:rPr>
+        <w:tab/>
+      </w:r>
+      <w:r>
+        <w:rPr>
+          <w:bCs/>
+          <w:sz w:val="26"/>
+          <w:szCs w:val="26"/>
+        </w:rPr>
+        <w:tab/>
+      </w:r>
+      <w:proofErr w:type="spellStart"/>
+      <w:r>
+        <w:rPr>
+          <w:bCs/>
+          <w:sz w:val="26"/>
+          <w:szCs w:val="26"/>
+          <w:lang w:val="en-GB"/>
+        </w:rPr>
+        <w:t>codiceFiscaleCliente</w:t>
+      </w:r>
+      <w:proofErr w:type="spellEnd"/>
+      <w:r>
+        <w:rPr>
+          <w:bCs/>
+          <w:sz w:val="26"/>
+          <w:szCs w:val="26"/>
+          <w:lang w:val="en-GB"/>
+        </w:rPr>
+        <w:t xml:space="preserve"> char(16),</w:t>
+      </w:r>
+    </w:p>
+    <w:p>
+      <w:pPr>
+        <w:rPr>
+          <w:bCs/>
+          <w:sz w:val="26"/>
+          <w:szCs w:val="26"/>
+          <w:lang w:val="en-GB"/>
+        </w:rPr>
+      </w:pPr>
+      <w:r>
+        <w:rPr>
+          <w:bCs/>
+          <w:sz w:val="26"/>
+          <w:szCs w:val="26"/>
+          <w:lang w:val="en-GB"/>
+        </w:rPr>
+        <w:tab/>
+      </w:r>
+      <w:r>
+        <w:rPr>
+          <w:bCs/>
+          <w:sz w:val="26"/>
+          <w:szCs w:val="26"/>
+          <w:lang w:val="en-GB"/>
+        </w:rPr>
+        <w:tab/>
+        <w:t>FOREIGN KEY(</w:t>
+      </w:r>
+      <w:proofErr w:type="spellStart"/>
+      <w:r>
+        <w:rPr>
+          <w:bCs/>
+          <w:sz w:val="26"/>
+          <w:szCs w:val="26"/>
+          <w:lang w:val="en-GB"/>
+        </w:rPr>
+        <w:t>codiceFiscaleCliente</w:t>
+      </w:r>
+      <w:proofErr w:type="spellEnd"/>
+      <w:r>
+        <w:rPr>
+          <w:bCs/>
+          <w:sz w:val="26"/>
+          <w:szCs w:val="26"/>
+          <w:lang w:val="en-GB"/>
+        </w:rPr>
+        <w:t xml:space="preserve">) REFERENCES </w:t>
+      </w:r>
+      <w:proofErr w:type="spellStart"/>
+      <w:r>
+        <w:rPr>
+          <w:bCs/>
+          <w:sz w:val="26"/>
+          <w:szCs w:val="26"/>
+          <w:lang w:val="en-GB"/>
+        </w:rPr>
+        <w:t>utente</w:t>
+      </w:r>
+      <w:proofErr w:type="spellEnd"/>
+      <w:r>
+        <w:rPr>
+          <w:bCs/>
+          <w:sz w:val="26"/>
+          <w:szCs w:val="26"/>
+          <w:lang w:val="en-GB"/>
+        </w:rPr>
+        <w:t>(</w:t>
+      </w:r>
+      <w:proofErr w:type="spellStart"/>
+      <w:r>
+        <w:rPr>
+          <w:bCs/>
+          <w:sz w:val="26"/>
+          <w:szCs w:val="26"/>
+          <w:lang w:val="en-GB"/>
+        </w:rPr>
+        <w:t>codiceFiscale</w:t>
+      </w:r>
+      <w:proofErr w:type="spellEnd"/>
+      <w:r>
+        <w:rPr>
+          <w:bCs/>
+          <w:sz w:val="26"/>
+          <w:szCs w:val="26"/>
+          <w:lang w:val="en-GB"/>
+        </w:rPr>
+        <w:t>)</w:t>
+      </w:r>
+    </w:p>
+    <w:p>
+      <w:pPr>
+        <w:rPr>
+          <w:bCs/>
+          <w:sz w:val="26"/>
+          <w:szCs w:val="26"/>
+          <w:lang w:val="en-GB"/>
+        </w:rPr>
+      </w:pPr>
+      <w:r>
+        <w:rPr>
+          <w:bCs/>
+          <w:sz w:val="26"/>
+          <w:szCs w:val="26"/>
+          <w:lang w:val="en-GB"/>
+        </w:rPr>
+        <w:tab/>
+      </w:r>
+      <w:r>
+        <w:rPr>
+          <w:bCs/>
+          <w:sz w:val="26"/>
+          <w:szCs w:val="26"/>
+          <w:lang w:val="en-GB"/>
+        </w:rPr>
+        <w:tab/>
+        <w:t>ON UPDATE CASCADE</w:t>
+      </w:r>
+    </w:p>
+    <w:p>
+      <w:pPr>
+        <w:rPr>
+          <w:bCs/>
+          <w:sz w:val="26"/>
+          <w:szCs w:val="26"/>
+          <w:lang w:val="en-GB"/>
+        </w:rPr>
+      </w:pPr>
+      <w:r>
+        <w:rPr>
+          <w:bCs/>
+          <w:sz w:val="26"/>
+          <w:szCs w:val="26"/>
+          <w:lang w:val="en-GB"/>
+        </w:rPr>
+        <w:tab/>
+        <w:t>);</w:t>
+      </w:r>
+      <w:r>
+        <w:rPr>
+          <w:bCs/>
+          <w:sz w:val="26"/>
+          <w:szCs w:val="26"/>
+          <w:lang w:val="en-GB"/>
+        </w:rPr>
+        <w:tab/>
+      </w:r>
+    </w:p>
+    <w:p>
+      <w:pPr>
+        <w:ind w:firstLine="720"/>
+        <w:rPr>
+          <w:bCs/>
+          <w:sz w:val="26"/>
+          <w:szCs w:val="26"/>
+          <w:lang w:val="en-GB"/>
+        </w:rPr>
+      </w:pPr>
+      <w:r>
+        <w:rPr>
+          <w:bCs/>
+          <w:sz w:val="26"/>
+          <w:szCs w:val="26"/>
+          <w:lang w:val="en-GB"/>
+        </w:rPr>
+        <w:t>Create table File(</w:t>
+      </w:r>
+    </w:p>
+    <w:p>
+      <w:pPr>
+        <w:jc w:val="both"/>
+        <w:rPr>
+          <w:bCs/>
+          <w:sz w:val="26"/>
+          <w:szCs w:val="26"/>
+          <w:lang w:val="en-GB"/>
+        </w:rPr>
+      </w:pPr>
+      <w:r>
+        <w:rPr>
+          <w:bCs/>
+          <w:sz w:val="26"/>
+          <w:szCs w:val="26"/>
+          <w:lang w:val="en-GB"/>
+        </w:rPr>
+        <w:tab/>
+      </w:r>
+      <w:r>
+        <w:rPr>
+          <w:bCs/>
+          <w:sz w:val="26"/>
+          <w:szCs w:val="26"/>
+          <w:lang w:val="en-GB"/>
+        </w:rPr>
+        <w:tab/>
+      </w:r>
+      <w:proofErr w:type="spellStart"/>
+      <w:r>
+        <w:rPr>
+          <w:bCs/>
+          <w:sz w:val="26"/>
+          <w:szCs w:val="26"/>
+          <w:lang w:val="en-GB"/>
+        </w:rPr>
+        <w:t>idFile</w:t>
+      </w:r>
+      <w:proofErr w:type="spellEnd"/>
+      <w:r>
+        <w:rPr>
+          <w:bCs/>
+          <w:sz w:val="26"/>
+          <w:szCs w:val="26"/>
+          <w:lang w:val="en-GB"/>
+        </w:rPr>
+        <w:t xml:space="preserve"> int </w:t>
+      </w:r>
+      <w:proofErr w:type="spellStart"/>
+      <w:r>
+        <w:rPr>
+          <w:bCs/>
+          <w:sz w:val="26"/>
+          <w:szCs w:val="26"/>
+          <w:lang w:val="en-GB"/>
+        </w:rPr>
+        <w:t>auto_increment</w:t>
+      </w:r>
+      <w:proofErr w:type="spellEnd"/>
+      <w:r>
+        <w:rPr>
+          <w:bCs/>
+          <w:sz w:val="26"/>
+          <w:szCs w:val="26"/>
+          <w:lang w:val="en-GB"/>
+        </w:rPr>
+        <w:t xml:space="preserve"> primary key,</w:t>
+      </w:r>
+    </w:p>
+    <w:p>
+      <w:pPr>
+        <w:jc w:val="both"/>
+        <w:rPr>
+          <w:bCs/>
+          <w:sz w:val="26"/>
+          <w:szCs w:val="26"/>
+          <w:lang w:val="en-GB"/>
+        </w:rPr>
+      </w:pPr>
+      <w:r>
+        <w:rPr>
+          <w:bCs/>
+          <w:sz w:val="26"/>
+          <w:szCs w:val="26"/>
+          <w:lang w:val="en-GB"/>
+        </w:rPr>
+        <w:tab/>
+      </w:r>
+      <w:r>
+        <w:rPr>
+          <w:bCs/>
+          <w:sz w:val="26"/>
+          <w:szCs w:val="26"/>
+          <w:lang w:val="en-GB"/>
+        </w:rPr>
+        <w:tab/>
+      </w:r>
+      <w:proofErr w:type="spellStart"/>
+      <w:r>
+        <w:rPr>
+          <w:bCs/>
+          <w:sz w:val="26"/>
+          <w:szCs w:val="26"/>
+          <w:lang w:val="en-GB"/>
+        </w:rPr>
+        <w:t>nomeFile</w:t>
+      </w:r>
+      <w:proofErr w:type="spellEnd"/>
+      <w:r>
+        <w:rPr>
+          <w:bCs/>
+          <w:sz w:val="26"/>
+          <w:szCs w:val="26"/>
+          <w:lang w:val="en-GB"/>
+        </w:rPr>
+        <w:t xml:space="preserve"> varchar(</w:t>
+      </w:r>
+      <w:r>
+        <w:rPr>
+          <w:bCs/>
+          <w:sz w:val="26"/>
+          <w:szCs w:val="26"/>
+          <w:lang w:val="en-GB"/>
+        </w:rPr>
+        <w:t>128</w:t>
+      </w:r>
+      <w:r>
+        <w:rPr>
+          <w:bCs/>
+          <w:sz w:val="26"/>
+          <w:szCs w:val="26"/>
+          <w:lang w:val="en-GB"/>
+        </w:rPr>
+        <w:t>),</w:t>
+      </w:r>
+    </w:p>
+    <w:p>
+      <w:pPr>
+        <w:jc w:val="both"/>
+        <w:rPr>
+          <w:bCs/>
+          <w:sz w:val="26"/>
+          <w:szCs w:val="26"/>
+          <w:lang w:val="en-GB"/>
+        </w:rPr>
+      </w:pPr>
+      <w:r>
+        <w:rPr>
+          <w:bCs/>
+          <w:sz w:val="26"/>
+          <w:szCs w:val="26"/>
+          <w:lang w:val="en-GB"/>
+        </w:rPr>
+        <w:tab/>
+      </w:r>
+      <w:r>
+        <w:rPr>
+          <w:bCs/>
+          <w:sz w:val="26"/>
+          <w:szCs w:val="26"/>
+          <w:lang w:val="en-GB"/>
+        </w:rPr>
+        <w:tab/>
+      </w:r>
+      <w:proofErr w:type="spellStart"/>
+      <w:r>
+        <w:rPr>
+          <w:bCs/>
+          <w:sz w:val="26"/>
+          <w:szCs w:val="26"/>
+          <w:lang w:val="en-GB"/>
+        </w:rPr>
+        <w:t>dimensione</w:t>
+      </w:r>
+      <w:proofErr w:type="spellEnd"/>
+      <w:r>
+        <w:rPr>
+          <w:bCs/>
+          <w:sz w:val="26"/>
+          <w:szCs w:val="26"/>
+          <w:lang w:val="en-GB"/>
+        </w:rPr>
+        <w:t xml:space="preserve"> int</w:t>
+      </w:r>
+    </w:p>
+    <w:p>
+      <w:pPr>
+        <w:jc w:val="both"/>
+        <w:rPr>
+          <w:bCs/>
+          <w:sz w:val="26"/>
+          <w:szCs w:val="26"/>
+          <w:lang w:val="en-GB"/>
+        </w:rPr>
+      </w:pPr>
+      <w:r>
+        <w:rPr>
+          <w:bCs/>
+          <w:sz w:val="26"/>
+          <w:szCs w:val="26"/>
+          <w:lang w:val="en-GB"/>
+        </w:rPr>
+        <w:tab/>
+        <w:t>);</w:t>
+      </w:r>
+    </w:p>
+    <w:p>
+      <w:pPr>
+        <w:jc w:val="both"/>
+        <w:rPr>
+          <w:bCs/>
+          <w:sz w:val="26"/>
+          <w:szCs w:val="26"/>
+          <w:lang w:val="en-GB"/>
+        </w:rPr>
+      </w:pPr>
+      <w:r>
+        <w:rPr>
+          <w:bCs/>
+          <w:sz w:val="26"/>
+          <w:szCs w:val="26"/>
+          <w:lang w:val="en-GB"/>
+        </w:rPr>
+        <w:tab/>
+        <w:t xml:space="preserve">Create table </w:t>
+      </w:r>
+      <w:proofErr w:type="spellStart"/>
+      <w:r>
+        <w:rPr>
+          <w:bCs/>
+          <w:sz w:val="26"/>
+          <w:szCs w:val="26"/>
+          <w:lang w:val="en-GB"/>
+        </w:rPr>
+        <w:t>Contiene</w:t>
+      </w:r>
+      <w:proofErr w:type="spellEnd"/>
+      <w:r>
+        <w:rPr>
+          <w:bCs/>
+          <w:sz w:val="26"/>
+          <w:szCs w:val="26"/>
+          <w:lang w:val="en-GB"/>
+        </w:rPr>
+        <w:t>(</w:t>
+      </w:r>
+    </w:p>
+    <w:p>
+      <w:pPr>
+        <w:jc w:val="both"/>
+        <w:rPr>
+          <w:bCs/>
+          <w:sz w:val="26"/>
+          <w:szCs w:val="26"/>
+          <w:lang w:val="en-GB"/>
+        </w:rPr>
+      </w:pPr>
+      <w:r>
+        <w:rPr>
+          <w:bCs/>
+          <w:sz w:val="26"/>
+          <w:szCs w:val="26"/>
+          <w:lang w:val="en-GB"/>
+        </w:rPr>
+        <w:tab/>
+      </w:r>
+      <w:r>
+        <w:rPr>
+          <w:bCs/>
+          <w:sz w:val="26"/>
+          <w:szCs w:val="26"/>
+          <w:lang w:val="en-GB"/>
+        </w:rPr>
+        <w:tab/>
+      </w:r>
+      <w:proofErr w:type="spellStart"/>
+      <w:r>
+        <w:rPr>
+          <w:bCs/>
+          <w:sz w:val="26"/>
+          <w:szCs w:val="26"/>
+          <w:lang w:val="en-GB"/>
+        </w:rPr>
+        <w:t>idFile</w:t>
+      </w:r>
+      <w:proofErr w:type="spellEnd"/>
+      <w:r>
+        <w:rPr>
+          <w:bCs/>
+          <w:sz w:val="26"/>
+          <w:szCs w:val="26"/>
+          <w:lang w:val="en-GB"/>
+        </w:rPr>
+        <w:t xml:space="preserve"> int,</w:t>
+      </w:r>
+    </w:p>
+    <w:p>
+      <w:pPr>
+        <w:jc w:val="both"/>
+        <w:rPr>
+          <w:bCs/>
+          <w:sz w:val="26"/>
+          <w:szCs w:val="26"/>
+          <w:lang w:val="en-GB"/>
+        </w:rPr>
+      </w:pPr>
+      <w:r>
+        <w:rPr>
+          <w:bCs/>
+          <w:sz w:val="26"/>
+          <w:szCs w:val="26"/>
+          <w:lang w:val="en-GB"/>
+        </w:rPr>
+        <w:tab/>
+      </w:r>
+      <w:r>
+        <w:rPr>
+          <w:bCs/>
+          <w:sz w:val="26"/>
+          <w:szCs w:val="26"/>
+          <w:lang w:val="en-GB"/>
+        </w:rPr>
+        <w:tab/>
+      </w:r>
+      <w:proofErr w:type="spellStart"/>
+      <w:r>
+        <w:rPr>
+          <w:bCs/>
+          <w:sz w:val="26"/>
+          <w:szCs w:val="26"/>
+          <w:lang w:val="en-GB"/>
+        </w:rPr>
+        <w:t>idPrenotazione</w:t>
+      </w:r>
+      <w:proofErr w:type="spellEnd"/>
+      <w:r>
+        <w:rPr>
+          <w:bCs/>
+          <w:sz w:val="26"/>
+          <w:szCs w:val="26"/>
+          <w:lang w:val="en-GB"/>
+        </w:rPr>
+        <w:t xml:space="preserve"> </w:t>
+      </w:r>
+      <w:r>
+        <w:rPr>
+          <w:bCs/>
+          <w:sz w:val="26"/>
+          <w:szCs w:val="26"/>
+          <w:lang w:val="en-GB"/>
+        </w:rPr>
+        <w:t>int,</w:t>
+      </w:r>
+    </w:p>
+    <w:p>
+      <w:pPr>
+        <w:jc w:val="both"/>
+        <w:rPr>
+          <w:bCs/>
+          <w:sz w:val="26"/>
+          <w:szCs w:val="26"/>
+          <w:lang w:val="en-GB"/>
+        </w:rPr>
+      </w:pPr>
+      <w:r>
+        <w:rPr>
+          <w:bCs/>
+          <w:sz w:val="26"/>
+          <w:szCs w:val="26"/>
+          <w:lang w:val="en-GB"/>
+        </w:rPr>
+        <w:tab/>
+      </w:r>
+      <w:r>
+        <w:rPr>
+          <w:bCs/>
+          <w:sz w:val="26"/>
+          <w:szCs w:val="26"/>
+          <w:lang w:val="en-GB"/>
+        </w:rPr>
+        <w:tab/>
+        <w:t>FOREIGN KEY(</w:t>
+      </w:r>
+      <w:proofErr w:type="spellStart"/>
+      <w:r>
+        <w:rPr>
+          <w:bCs/>
+          <w:sz w:val="26"/>
+          <w:szCs w:val="26"/>
+          <w:lang w:val="en-GB"/>
+        </w:rPr>
+        <w:t>idFile</w:t>
+      </w:r>
+      <w:proofErr w:type="spellEnd"/>
+      <w:r>
+        <w:rPr>
+          <w:bCs/>
+          <w:sz w:val="26"/>
+          <w:szCs w:val="26"/>
+          <w:lang w:val="en-GB"/>
+        </w:rPr>
+        <w:t>) REFERENCES File(</w:t>
+      </w:r>
+      <w:proofErr w:type="spellStart"/>
+      <w:r>
+        <w:rPr>
+          <w:bCs/>
+          <w:sz w:val="26"/>
+          <w:szCs w:val="26"/>
+          <w:lang w:val="en-GB"/>
+        </w:rPr>
+        <w:t>idfile</w:t>
+      </w:r>
+      <w:proofErr w:type="spellEnd"/>
+      <w:r>
+        <w:rPr>
+          <w:bCs/>
+          <w:sz w:val="26"/>
+          <w:szCs w:val="26"/>
+          <w:lang w:val="en-GB"/>
+        </w:rPr>
+        <w:t>),</w:t>
+      </w:r>
+    </w:p>
+    <w:p>
+      <w:pPr>
+        <w:ind w:left="720" w:firstLine="720"/>
+        <w:jc w:val="both"/>
+        <w:rPr>
+          <w:bCs/>
+          <w:sz w:val="26"/>
+          <w:szCs w:val="26"/>
+          <w:lang w:val="en-GB"/>
+        </w:rPr>
+      </w:pPr>
+      <w:r>
+        <w:rPr>
+          <w:bCs/>
+          <w:sz w:val="26"/>
+          <w:szCs w:val="26"/>
+          <w:lang w:val="en-GB"/>
+        </w:rPr>
+        <w:t>FOREIGN KEY(</w:t>
+      </w:r>
+      <w:proofErr w:type="spellStart"/>
+      <w:r>
+        <w:rPr>
+          <w:bCs/>
+          <w:sz w:val="26"/>
+          <w:szCs w:val="26"/>
+          <w:lang w:val="en-GB"/>
+        </w:rPr>
+        <w:t>idPrenotazione</w:t>
+      </w:r>
+      <w:proofErr w:type="spellEnd"/>
+      <w:r>
+        <w:rPr>
+          <w:bCs/>
+          <w:sz w:val="26"/>
+          <w:szCs w:val="26"/>
+          <w:lang w:val="en-GB"/>
+        </w:rPr>
+        <w:t>) REFERE</w:t>
+      </w:r>
+      <w:r>
+        <w:rPr>
+          <w:bCs/>
+          <w:sz w:val="26"/>
+          <w:szCs w:val="26"/>
+          <w:lang w:val="en-GB"/>
+        </w:rPr>
+        <w:t>N</w:t>
+      </w:r>
+      <w:r>
+        <w:rPr>
+          <w:bCs/>
+          <w:sz w:val="26"/>
+          <w:szCs w:val="26"/>
+          <w:lang w:val="en-GB"/>
+        </w:rPr>
+        <w:t xml:space="preserve">CES </w:t>
+      </w:r>
+      <w:proofErr w:type="spellStart"/>
+      <w:r>
+        <w:rPr>
+          <w:bCs/>
+          <w:sz w:val="26"/>
+          <w:szCs w:val="26"/>
+          <w:lang w:val="en-GB"/>
+        </w:rPr>
+        <w:t>Prenotazione</w:t>
+      </w:r>
+      <w:proofErr w:type="spellEnd"/>
+      <w:r>
+        <w:rPr>
+          <w:bCs/>
+          <w:sz w:val="26"/>
+          <w:szCs w:val="26"/>
+          <w:lang w:val="en-GB"/>
+        </w:rPr>
+        <w:t>(</w:t>
+      </w:r>
+      <w:proofErr w:type="spellStart"/>
+      <w:r>
+        <w:rPr>
+          <w:bCs/>
+          <w:sz w:val="26"/>
+          <w:szCs w:val="26"/>
+          <w:lang w:val="en-GB"/>
+        </w:rPr>
+        <w:t>idPrenotazione</w:t>
+      </w:r>
+      <w:proofErr w:type="spellEnd"/>
+      <w:r>
+        <w:rPr>
+          <w:bCs/>
+          <w:sz w:val="26"/>
+          <w:szCs w:val="26"/>
+          <w:lang w:val="en-GB"/>
+        </w:rPr>
+        <w:t>)</w:t>
+      </w:r>
+    </w:p>
+    <w:p>
+      <w:pPr>
+        <w:ind w:left="720" w:firstLine="720"/>
+        <w:jc w:val="both"/>
+        <w:rPr>
+          <w:bCs/>
+          <w:sz w:val="26"/>
+          <w:szCs w:val="26"/>
+          <w:lang w:val="en-GB"/>
+        </w:rPr>
+      </w:pPr>
+      <w:r>
+        <w:rPr>
+          <w:bCs/>
+          <w:sz w:val="26"/>
+          <w:szCs w:val="26"/>
+          <w:lang w:val="en-GB"/>
+        </w:rPr>
+        <w:t>ON UPDATE CASCADE</w:t>
+      </w:r>
+      <w:r>
+        <w:rPr>
+          <w:bCs/>
+          <w:sz w:val="26"/>
+          <w:szCs w:val="26"/>
+          <w:lang w:val="en-GB"/>
+        </w:rPr>
+        <w:t>,</w:t>
+      </w:r>
+    </w:p>
+    <w:p>
+      <w:pPr>
+        <w:ind w:left="720" w:firstLine="720"/>
+        <w:jc w:val="both"/>
+        <w:rPr>
+          <w:bCs/>
+          <w:sz w:val="26"/>
+          <w:szCs w:val="26"/>
+          <w:lang w:val="en-GB"/>
+        </w:rPr>
+      </w:pPr>
+      <w:r>
+        <w:rPr>
+          <w:bCs/>
+          <w:sz w:val="26"/>
+          <w:szCs w:val="26"/>
+          <w:lang w:val="en-GB"/>
+        </w:rPr>
+        <w:t>Primary key(</w:t>
+      </w:r>
+      <w:proofErr w:type="spellStart"/>
+      <w:r>
+        <w:rPr>
+          <w:bCs/>
+          <w:sz w:val="26"/>
+          <w:szCs w:val="26"/>
+          <w:lang w:val="en-GB"/>
+        </w:rPr>
+        <w:t>idFile</w:t>
+      </w:r>
+      <w:r>
+        <w:rPr>
+          <w:bCs/>
+          <w:sz w:val="26"/>
+          <w:szCs w:val="26"/>
+          <w:lang w:val="en-GB"/>
+        </w:rPr>
+        <w:t>,</w:t>
+      </w:r>
+      <w:r>
+        <w:rPr>
+          <w:bCs/>
+          <w:sz w:val="26"/>
+          <w:szCs w:val="26"/>
+          <w:lang w:val="en-GB"/>
+        </w:rPr>
+        <w:t>idPrenotazione</w:t>
+      </w:r>
+      <w:proofErr w:type="spellEnd"/>
+      <w:r>
+        <w:rPr>
+          <w:bCs/>
+          <w:sz w:val="26"/>
+          <w:szCs w:val="26"/>
+          <w:lang w:val="en-GB"/>
+        </w:rPr>
+        <w:t>)</w:t>
+      </w:r>
+    </w:p>
+    <w:p>
+      <w:pPr>
+        <w:ind w:firstLine="720"/>
+        <w:jc w:val="both"/>
+        <w:rPr>
+          <w:bCs/>
+          <w:sz w:val="26"/>
+          <w:szCs w:val="26"/>
+          <w:u w:val="single"/>
+          <w:lang w:val="en-GB"/>
+        </w:rPr>
+      </w:pPr>
+      <w:r>
+        <w:rPr>
+          <w:bCs/>
+          <w:sz w:val="26"/>
+          <w:szCs w:val="26"/>
+          <w:lang w:val="en-GB"/>
+        </w:rPr>
+        <w:t>);</w:t>
+      </w:r>
+    </w:p>
+    <w:p>
+      <w:pPr>
+        <w:rPr>
+          <w:bCs/>
+          <w:sz w:val="26"/>
+          <w:szCs w:val="26"/>
+          <w:lang w:val="en-GB"/>
+        </w:rPr>
+      </w:pPr>
+      <w:r>
+        <w:rPr>
+          <w:bCs/>
+          <w:sz w:val="26"/>
+          <w:szCs w:val="26"/>
+          <w:lang w:val="en-GB"/>
+        </w:rPr>
+        <w:tab/>
+      </w:r>
+    </w:p>
+    <w:p>
+      <w:pPr>
+        <w:ind w:firstLine="720"/>
+        <w:rPr>
+          <w:bCs/>
+          <w:sz w:val="26"/>
+          <w:szCs w:val="26"/>
+          <w:lang w:val="en-GB"/>
+        </w:rPr>
+      </w:pPr>
+      <w:r>
+        <w:rPr>
+          <w:bCs/>
+          <w:sz w:val="26"/>
+          <w:szCs w:val="26"/>
+          <w:lang w:val="en-GB"/>
+        </w:rPr>
+        <w:tab/>
+      </w:r>
+    </w:p>
+    <w:p>
+      <w:pPr>
+        <w:ind w:firstLine="720"/>
+        <w:rPr>
+          <w:bCs/>
+          <w:sz w:val="26"/>
+          <w:szCs w:val="26"/>
+          <w:lang w:val="en-GB"/>
         </w:rPr>
       </w:pPr>
     </w:p>
@@ -10311,7 +13653,7 @@
 </file>
 
 <file path=customXml/itemProps1.xml><?xml version="1.0" encoding="utf-8"?>
-<ds:datastoreItem xmlns:ds="http://schemas.openxmlformats.org/officeDocument/2006/customXml" ds:itemID="{D6C7A012-5E8F-4740-9CC5-F1FED9BD2D5D}">
+<ds:datastoreItem xmlns:ds="http://schemas.openxmlformats.org/officeDocument/2006/customXml" ds:itemID="{F0015792-B418-4B09-BBFE-841A0F79A7CA}">
   <ds:schemaRefs>
     <ds:schemaRef ds:uri="http://schemas.openxmlformats.org/officeDocument/2006/bibliography"/>
   </ds:schemaRefs>

</xml_diff>

<commit_message>
Modificato il documento di progetto
</commit_message>
<xml_diff>
--- a/Documentazione/Documento progetto/Documento progetto.docx
+++ b/Documentazione/Documento progetto/Documento progetto.docx
@@ -1,6 +1,6 @@
 
 <file path=word/document.xml><?xml version="1.0" encoding="utf-8"?>
-<w:document xmlns:wpc="http://schemas.microsoft.com/office/word/2010/wordprocessingCanvas" xmlns:cx="http://schemas.microsoft.com/office/drawing/2014/chartex" xmlns:cx1="http://schemas.microsoft.com/office/drawing/2015/9/8/chartex" xmlns:cx2="http://schemas.microsoft.com/office/drawing/2015/10/21/chartex" xmlns:cx3="http://schemas.microsoft.com/office/drawing/2016/5/9/chartex" xmlns:cx4="http://schemas.microsoft.com/office/drawing/2016/5/10/chartex" xmlns:cx5="http://schemas.microsoft.com/office/drawing/2016/5/11/chartex" xmlns:cx6="http://schemas.microsoft.com/office/drawing/2016/5/12/chartex" xmlns:cx7="http://schemas.microsoft.com/office/drawing/2016/5/13/chartex" xmlns:cx8="http://schemas.microsoft.com/office/drawing/2016/5/14/chartex" xmlns:mc="http://schemas.openxmlformats.org/markup-compatibility/2006" xmlns:aink="http://schemas.microsoft.com/office/drawing/2016/ink" xmlns:am3d="http://schemas.microsoft.com/office/drawing/2017/model3d" xmlns:o="urn:schemas-microsoft-com:office:office" xmlns:r="http://schemas.openxmlformats.org/officeDocument/2006/relationships" xmlns:m="http://schemas.openxmlformats.org/officeDocument/2006/math" xmlns:v="urn:schemas-microsoft-com:vml" xmlns:wp14="http://schemas.microsoft.com/office/word/2010/wordprocessingDrawing" xmlns:wp="http://schemas.openxmlformats.org/drawingml/2006/wordprocessingDrawing" xmlns:w10="urn:schemas-microsoft-com:office:word" xmlns:w="http://schemas.openxmlformats.org/wordprocessingml/2006/main" xmlns:w14="http://schemas.microsoft.com/office/word/2010/wordml" xmlns:w15="http://schemas.microsoft.com/office/word/2012/wordml" xmlns:w16cid="http://schemas.microsoft.com/office/word/2016/wordml/cid" xmlns:w16se="http://schemas.microsoft.com/office/word/2015/wordml/symex" xmlns:wpg="http://schemas.microsoft.com/office/word/2010/wordprocessingGroup" xmlns:wpi="http://schemas.microsoft.com/office/word/2010/wordprocessingInk" xmlns:wne="http://schemas.microsoft.com/office/word/2006/wordml" xmlns:wps="http://schemas.microsoft.com/office/word/2010/wordprocessingShape" mc:Ignorable="w14 w15 w16se w16cid wp14">
+<w:document xmlns:wpc="http://schemas.microsoft.com/office/word/2010/wordprocessingCanvas" xmlns:cx="http://schemas.microsoft.com/office/drawing/2014/chartex" xmlns:mc="http://schemas.openxmlformats.org/markup-compatibility/2006" xmlns:o="urn:schemas-microsoft-com:office:office" xmlns:r="http://schemas.openxmlformats.org/officeDocument/2006/relationships" xmlns:m="http://schemas.openxmlformats.org/officeDocument/2006/math" xmlns:v="urn:schemas-microsoft-com:vml" xmlns:wp14="http://schemas.microsoft.com/office/word/2010/wordprocessingDrawing" xmlns:wp="http://schemas.openxmlformats.org/drawingml/2006/wordprocessingDrawing" xmlns:w10="urn:schemas-microsoft-com:office:word" xmlns:w="http://schemas.openxmlformats.org/wordprocessingml/2006/main" xmlns:w14="http://schemas.microsoft.com/office/word/2010/wordml" xmlns:w15="http://schemas.microsoft.com/office/word/2012/wordml" xmlns:w16se="http://schemas.microsoft.com/office/word/2015/wordml/symex" xmlns:wpg="http://schemas.microsoft.com/office/word/2010/wordprocessingGroup" xmlns:wpi="http://schemas.microsoft.com/office/word/2010/wordprocessingInk" xmlns:wne="http://schemas.microsoft.com/office/word/2006/wordml" xmlns:wps="http://schemas.microsoft.com/office/word/2010/wordprocessingShape" mc:Ignorable="w14 w15 w16se wp14">
   <w:body>
     <w:p>
       <w:pPr>
@@ -615,6 +615,7 @@
         <w:rPr>
           <w:rFonts w:ascii="Helvetica Neue" w:eastAsia="Helvetica Neue" w:hAnsi="Helvetica Neue" w:cs="Helvetica Neue"/>
           <w:noProof/>
+          <w:lang w:val="en-GB" w:eastAsia="en-GB"/>
         </w:rPr>
         <w:lastRenderedPageBreak/>
         <w:drawing>
@@ -701,6 +702,7 @@
         <w:rPr>
           <w:b/>
           <w:noProof/>
+          <w:lang w:val="en-GB" w:eastAsia="en-GB"/>
         </w:rPr>
         <w:drawing>
           <wp:inline distT="0" distB="0" distL="0" distR="0" wp14:anchorId="59CD4CC2" wp14:editId="34069A86">
@@ -758,7 +760,9 @@
         <w:rPr>
           <w:b/>
           <w:noProof/>
-        </w:rPr>
+          <w:lang w:val="en-GB" w:eastAsia="en-GB"/>
+        </w:rPr>
+        <w:lastRenderedPageBreak/>
         <w:drawing>
           <wp:inline distT="0" distB="0" distL="0" distR="0" wp14:anchorId="7C62DDAB" wp14:editId="77DEE4E6">
             <wp:extent cx="6115050" cy="4309110"/>
@@ -1018,6 +1022,7 @@
         <w:ind w:firstLine="360"/>
       </w:pPr>
       <w:r>
+        <w:lastRenderedPageBreak/>
         <w:t>Diagramma di flusso interfunzionale:</w:t>
       </w:r>
     </w:p>
@@ -1029,6 +1034,7 @@
       <w:r>
         <w:rPr>
           <w:noProof/>
+          <w:lang w:val="en-GB" w:eastAsia="en-GB"/>
         </w:rPr>
         <w:drawing>
           <wp:inline distT="0" distB="0" distL="0" distR="0" wp14:anchorId="3D004E74" wp14:editId="4FCE9E91">
@@ -1159,6 +1165,7 @@
       <w:r>
         <w:rPr>
           <w:noProof/>
+          <w:lang w:val="en-GB" w:eastAsia="en-GB"/>
         </w:rPr>
         <w:drawing>
           <wp:inline distT="0" distB="0" distL="0" distR="0" wp14:anchorId="44A60621" wp14:editId="3045F795">
@@ -2694,7 +2701,15 @@
                 <w:sz w:val="26"/>
                 <w:szCs w:val="26"/>
               </w:rPr>
-              <w:t>Formato della stampa che ne determina il costo</w:t>
+              <w:t xml:space="preserve">Formato della stampa che ne </w:t>
+            </w:r>
+            <w:r>
+              <w:rPr>
+                <w:sz w:val="26"/>
+                <w:szCs w:val="26"/>
+              </w:rPr>
+              <w:lastRenderedPageBreak/>
+              <w:t>determina il costo</w:t>
             </w:r>
           </w:p>
         </w:tc>
@@ -2729,6 +2744,7 @@
                 <w:sz w:val="26"/>
                 <w:szCs w:val="26"/>
               </w:rPr>
+              <w:lastRenderedPageBreak/>
               <w:t>Stampa</w:t>
             </w:r>
           </w:p>
@@ -2766,6 +2782,7 @@
                 <w:sz w:val="26"/>
                 <w:szCs w:val="26"/>
               </w:rPr>
+              <w:lastRenderedPageBreak/>
               <w:t>Prodotto</w:t>
             </w:r>
           </w:p>
@@ -4344,6 +4361,7 @@
                 <w:sz w:val="26"/>
                 <w:szCs w:val="26"/>
               </w:rPr>
+              <w:lastRenderedPageBreak/>
               <w:t xml:space="preserve">Studente </w:t>
             </w:r>
           </w:p>
@@ -5770,7 +5788,15 @@
                 <w:sz w:val="26"/>
                 <w:szCs w:val="26"/>
               </w:rPr>
-              <w:t>Identificativo della stampa(chiave primaria)</w:t>
+              <w:t xml:space="preserve">Identificativo della stampa(chiave </w:t>
+            </w:r>
+            <w:r>
+              <w:rPr>
+                <w:sz w:val="26"/>
+                <w:szCs w:val="26"/>
+              </w:rPr>
+              <w:lastRenderedPageBreak/>
+              <w:t>primaria)</w:t>
             </w:r>
           </w:p>
         </w:tc>
@@ -8436,6 +8462,7 @@
           <w:sz w:val="26"/>
           <w:szCs w:val="26"/>
         </w:rPr>
+        <w:lastRenderedPageBreak/>
         <w:t>Modello ER</w:t>
       </w:r>
     </w:p>
@@ -8456,12 +8483,13 @@
           <w:noProof/>
           <w:sz w:val="26"/>
           <w:szCs w:val="26"/>
+          <w:lang w:val="en-GB" w:eastAsia="en-GB"/>
         </w:rPr>
         <w:drawing>
-          <wp:inline distT="0" distB="0" distL="0" distR="0" wp14:anchorId="054CC6ED" wp14:editId="043EB401">
-            <wp:extent cx="6172200" cy="2583180"/>
-            <wp:effectExtent l="0" t="0" r="0" b="7620"/>
-            <wp:docPr id="7" name="Immagine 7"/>
+          <wp:inline distT="0" distB="0" distL="0" distR="0" wp14:anchorId="6AC3D8A5" wp14:editId="4A010C14">
+            <wp:extent cx="6120130" cy="2559685"/>
+            <wp:effectExtent l="0" t="0" r="0" b="0"/>
+            <wp:docPr id="6" name="Immagine 6"/>
             <wp:cNvGraphicFramePr>
               <a:graphicFrameLocks xmlns:a="http://schemas.openxmlformats.org/drawingml/2006/main" noChangeAspect="1"/>
             </wp:cNvGraphicFramePr>
@@ -8469,10 +8497,8 @@
               <a:graphicData uri="http://schemas.openxmlformats.org/drawingml/2006/picture">
                 <pic:pic xmlns:pic="http://schemas.openxmlformats.org/drawingml/2006/picture">
                   <pic:nvPicPr>
-                    <pic:cNvPr id="0" name="Picture 2"/>
-                    <pic:cNvPicPr>
-                      <a:picLocks noChangeAspect="1" noChangeArrowheads="1"/>
-                    </pic:cNvPicPr>
+                    <pic:cNvPr id="6" name="ER.png"/>
+                    <pic:cNvPicPr/>
                   </pic:nvPicPr>
                   <pic:blipFill>
                     <a:blip r:embed="rId11">
@@ -8482,23 +8508,18 @@
                         </a:ext>
                       </a:extLst>
                     </a:blip>
-                    <a:srcRect/>
                     <a:stretch>
                       <a:fillRect/>
                     </a:stretch>
                   </pic:blipFill>
-                  <pic:spPr bwMode="auto">
+                  <pic:spPr>
                     <a:xfrm>
                       <a:off x="0" y="0"/>
-                      <a:ext cx="6172200" cy="2583180"/>
+                      <a:ext cx="6120130" cy="2559685"/>
                     </a:xfrm>
                     <a:prstGeom prst="rect">
                       <a:avLst/>
                     </a:prstGeom>
-                    <a:noFill/>
-                    <a:ln>
-                      <a:noFill/>
-                    </a:ln>
                   </pic:spPr>
                 </pic:pic>
               </a:graphicData>
@@ -8559,12 +8580,13 @@
           <w:noProof/>
           <w:sz w:val="26"/>
           <w:szCs w:val="26"/>
+          <w:lang w:val="en-GB" w:eastAsia="en-GB"/>
         </w:rPr>
         <w:drawing>
-          <wp:inline distT="0" distB="0" distL="0" distR="0" wp14:anchorId="2F623C60" wp14:editId="584AFCB1">
-            <wp:extent cx="6111240" cy="2727960"/>
-            <wp:effectExtent l="0" t="0" r="3810" b="0"/>
-            <wp:docPr id="8" name="Immagine 8"/>
+          <wp:inline distT="0" distB="0" distL="0" distR="0" wp14:anchorId="526D6E1A" wp14:editId="552F5040">
+            <wp:extent cx="6120130" cy="2730500"/>
+            <wp:effectExtent l="0" t="0" r="0" b="0"/>
+            <wp:docPr id="9" name="Immagine 9"/>
             <wp:cNvGraphicFramePr>
               <a:graphicFrameLocks xmlns:a="http://schemas.openxmlformats.org/drawingml/2006/main" noChangeAspect="1"/>
             </wp:cNvGraphicFramePr>
@@ -8572,10 +8594,8 @@
               <a:graphicData uri="http://schemas.openxmlformats.org/drawingml/2006/picture">
                 <pic:pic xmlns:pic="http://schemas.openxmlformats.org/drawingml/2006/picture">
                   <pic:nvPicPr>
-                    <pic:cNvPr id="0" name="Picture 3"/>
-                    <pic:cNvPicPr>
-                      <a:picLocks noChangeAspect="1" noChangeArrowheads="1"/>
-                    </pic:cNvPicPr>
+                    <pic:cNvPr id="9" name="ER_RISTRUTTURATO.png"/>
+                    <pic:cNvPicPr/>
                   </pic:nvPicPr>
                   <pic:blipFill>
                     <a:blip r:embed="rId12">
@@ -8585,23 +8605,18 @@
                         </a:ext>
                       </a:extLst>
                     </a:blip>
-                    <a:srcRect/>
                     <a:stretch>
                       <a:fillRect/>
                     </a:stretch>
                   </pic:blipFill>
-                  <pic:spPr bwMode="auto">
+                  <pic:spPr>
                     <a:xfrm>
                       <a:off x="0" y="0"/>
-                      <a:ext cx="6111240" cy="2727960"/>
+                      <a:ext cx="6120130" cy="2730500"/>
                     </a:xfrm>
                     <a:prstGeom prst="rect">
                       <a:avLst/>
                     </a:prstGeom>
-                    <a:noFill/>
-                    <a:ln>
-                      <a:noFill/>
-                    </a:ln>
                   </pic:spPr>
                 </pic:pic>
               </a:graphicData>
@@ -8719,6 +8734,7 @@
           <w:sz w:val="32"/>
           <w:szCs w:val="32"/>
         </w:rPr>
+        <w:lastRenderedPageBreak/>
         <w:t xml:space="preserve">Progettazione </w:t>
       </w:r>
       <w:r>
@@ -8905,13 +8921,23 @@
           <w:sz w:val="26"/>
           <w:szCs w:val="26"/>
         </w:rPr>
-        <w:t>Studente(</w:t>
-      </w:r>
+        <w:t>Studente</w:t>
+      </w:r>
+      <w:bookmarkStart w:id="0" w:name="_GoBack"/>
+      <w:bookmarkEnd w:id="0"/>
       <w:r>
         <w:rPr>
           <w:noProof/>
           <w:sz w:val="26"/>
           <w:szCs w:val="26"/>
+        </w:rPr>
+        <w:t>(</w:t>
+      </w:r>
+      <w:r>
+        <w:rPr>
+          <w:noProof/>
+          <w:sz w:val="26"/>
+          <w:szCs w:val="26"/>
           <w:u w:val="single"/>
         </w:rPr>
         <w:t>codiceFiscale</w:t>
@@ -9319,6 +9345,23 @@
           <w:szCs w:val="26"/>
         </w:rPr>
       </w:pPr>
+      <w:r>
+        <w:rPr>
+          <w:noProof/>
+          <w:sz w:val="26"/>
+          <w:szCs w:val="26"/>
+        </w:rPr>
+        <w:t>Contiene(</w:t>
+      </w:r>
+      <w:r>
+        <w:rPr>
+          <w:noProof/>
+          <w:sz w:val="26"/>
+          <w:szCs w:val="26"/>
+          <w:u w:val="single"/>
+        </w:rPr>
+        <w:t>idPrenotazione*,idFile*)</w:t>
+      </w:r>
     </w:p>
     <w:p>
       <w:pPr>
@@ -9604,19 +9647,21 @@
           <w:szCs w:val="26"/>
           <w:lang w:val="en-GB"/>
         </w:rPr>
+        <w:lastRenderedPageBreak/>
         <w:tab/>
-      </w:r>
-      <w:proofErr w:type="spellStart"/>
-      <w:r>
+        <w:t>codiceFiscale char(16) primary key,</w:t>
+      </w:r>
+    </w:p>
+    <w:p>
+      <w:pPr>
+        <w:ind w:firstLine="720"/>
         <w:rPr>
           <w:bCs/>
           <w:sz w:val="26"/>
           <w:szCs w:val="26"/>
           <w:lang w:val="en-GB"/>
         </w:rPr>
-        <w:t>codiceFiscale</w:t>
-      </w:r>
-      <w:proofErr w:type="spellEnd"/>
+      </w:pPr>
       <w:r>
         <w:rPr>
           <w:bCs/>
@@ -9624,47 +9669,8 @@
           <w:szCs w:val="26"/>
           <w:lang w:val="en-GB"/>
         </w:rPr>
-        <w:t xml:space="preserve"> char(16) primary key,</w:t>
-      </w:r>
-    </w:p>
-    <w:p>
-      <w:pPr>
-        <w:ind w:firstLine="720"/>
-        <w:rPr>
-          <w:bCs/>
-          <w:sz w:val="26"/>
-          <w:szCs w:val="26"/>
-          <w:lang w:val="en-GB"/>
-        </w:rPr>
-      </w:pPr>
-      <w:r>
-        <w:rPr>
-          <w:bCs/>
-          <w:sz w:val="26"/>
-          <w:szCs w:val="26"/>
-          <w:lang w:val="en-GB"/>
-        </w:rPr>
         <w:tab/>
-      </w:r>
-      <w:proofErr w:type="spellStart"/>
-      <w:r>
-        <w:rPr>
-          <w:bCs/>
-          <w:sz w:val="26"/>
-          <w:szCs w:val="26"/>
-          <w:lang w:val="en-GB"/>
-        </w:rPr>
-        <w:t>nome</w:t>
-      </w:r>
-      <w:proofErr w:type="spellEnd"/>
-      <w:r>
-        <w:rPr>
-          <w:bCs/>
-          <w:sz w:val="26"/>
-          <w:szCs w:val="26"/>
-          <w:lang w:val="en-GB"/>
-        </w:rPr>
-        <w:t xml:space="preserve"> varchar(</w:t>
+        <w:t>nome varchar(</w:t>
       </w:r>
       <w:r>
         <w:rPr>
@@ -9704,26 +9710,7 @@
           <w:lang w:val="en-GB"/>
         </w:rPr>
         <w:tab/>
-      </w:r>
-      <w:proofErr w:type="spellStart"/>
-      <w:r>
-        <w:rPr>
-          <w:bCs/>
-          <w:sz w:val="26"/>
-          <w:szCs w:val="26"/>
-          <w:lang w:val="en-GB"/>
-        </w:rPr>
-        <w:t>cognome</w:t>
-      </w:r>
-      <w:proofErr w:type="spellEnd"/>
-      <w:r>
-        <w:rPr>
-          <w:bCs/>
-          <w:sz w:val="26"/>
-          <w:szCs w:val="26"/>
-          <w:lang w:val="en-GB"/>
-        </w:rPr>
-        <w:t xml:space="preserve"> varchar(</w:t>
+        <w:t>cognome varchar(</w:t>
       </w:r>
       <w:r>
         <w:rPr>
@@ -10023,27 +10010,7 @@
           <w:szCs w:val="26"/>
           <w:lang w:val="en-GB"/>
         </w:rPr>
-        <w:t xml:space="preserve">Create table </w:t>
-      </w:r>
-      <w:proofErr w:type="spellStart"/>
-      <w:r>
-        <w:rPr>
-          <w:bCs/>
-          <w:sz w:val="26"/>
-          <w:szCs w:val="26"/>
-          <w:lang w:val="en-GB"/>
-        </w:rPr>
-        <w:t>Studente</w:t>
-      </w:r>
-      <w:proofErr w:type="spellEnd"/>
-      <w:r>
-        <w:rPr>
-          <w:bCs/>
-          <w:sz w:val="26"/>
-          <w:szCs w:val="26"/>
-          <w:lang w:val="en-GB"/>
-        </w:rPr>
-        <w:t>(</w:t>
+        <w:t>Create table Studente(</w:t>
       </w:r>
     </w:p>
     <w:p>
@@ -10427,6 +10394,7 @@
           <w:szCs w:val="26"/>
           <w:lang w:val="en-GB"/>
         </w:rPr>
+        <w:lastRenderedPageBreak/>
         <w:tab/>
         <w:t>Create table Stampa(</w:t>
       </w:r>
@@ -10458,7 +10426,6 @@
         </w:rPr>
         <w:tab/>
       </w:r>
-      <w:proofErr w:type="spellStart"/>
       <w:r>
         <w:rPr>
           <w:bCs/>
@@ -10466,37 +10433,7 @@
           <w:szCs w:val="26"/>
           <w:lang w:val="en-GB"/>
         </w:rPr>
-        <w:t>idStampa</w:t>
-      </w:r>
-      <w:proofErr w:type="spellEnd"/>
-      <w:r>
-        <w:rPr>
-          <w:bCs/>
-          <w:sz w:val="26"/>
-          <w:szCs w:val="26"/>
-          <w:lang w:val="en-GB"/>
-        </w:rPr>
-        <w:t xml:space="preserve"> int </w:t>
-      </w:r>
-      <w:proofErr w:type="spellStart"/>
-      <w:r>
-        <w:rPr>
-          <w:bCs/>
-          <w:sz w:val="26"/>
-          <w:szCs w:val="26"/>
-          <w:lang w:val="en-GB"/>
-        </w:rPr>
-        <w:t>auto_increment</w:t>
-      </w:r>
-      <w:proofErr w:type="spellEnd"/>
-      <w:r>
-        <w:rPr>
-          <w:bCs/>
-          <w:sz w:val="26"/>
-          <w:szCs w:val="26"/>
-          <w:lang w:val="en-GB"/>
-        </w:rPr>
-        <w:t xml:space="preserve"> primary ke</w:t>
+        <w:t>idStampa int auto_increment primary ke</w:t>
       </w:r>
       <w:r>
         <w:rPr>
@@ -11057,15 +10994,7 @@
           <w:sz w:val="26"/>
           <w:szCs w:val="26"/>
         </w:rPr>
-        <w:t>Quantità int</w:t>
-      </w:r>
-      <w:r>
-        <w:rPr>
-          <w:bCs/>
-          <w:sz w:val="26"/>
-          <w:szCs w:val="26"/>
-        </w:rPr>
-        <w:t>,</w:t>
+        <w:t>Quantità int,</w:t>
       </w:r>
     </w:p>
     <w:p>
@@ -11246,6 +11175,7 @@
           <w:sz w:val="26"/>
           <w:szCs w:val="26"/>
         </w:rPr>
+        <w:lastRenderedPageBreak/>
         <w:tab/>
       </w:r>
       <w:r>
@@ -11911,7 +11841,6 @@
         </w:rPr>
         <w:tab/>
       </w:r>
-      <w:proofErr w:type="spellStart"/>
       <w:r>
         <w:rPr>
           <w:bCs/>
@@ -11919,9 +11848,8 @@
           <w:szCs w:val="26"/>
           <w:lang w:val="en-GB"/>
         </w:rPr>
-        <w:t>nomeFile</w:t>
-      </w:r>
-      <w:proofErr w:type="spellEnd"/>
+        <w:t>nomeFile varchar(</w:t>
+      </w:r>
       <w:r>
         <w:rPr>
           <w:bCs/>
@@ -11929,7 +11857,7 @@
           <w:szCs w:val="26"/>
           <w:lang w:val="en-GB"/>
         </w:rPr>
-        <w:t xml:space="preserve"> varchar(</w:t>
+        <w:t>128</w:t>
       </w:r>
       <w:r>
         <w:rPr>
@@ -11938,28 +11866,28 @@
           <w:szCs w:val="26"/>
           <w:lang w:val="en-GB"/>
         </w:rPr>
-        <w:t>128</w:t>
-      </w:r>
-      <w:r>
+        <w:t>),</w:t>
+      </w:r>
+    </w:p>
+    <w:p>
+      <w:pPr>
+        <w:jc w:val="both"/>
         <w:rPr>
           <w:bCs/>
           <w:sz w:val="26"/>
           <w:szCs w:val="26"/>
           <w:lang w:val="en-GB"/>
         </w:rPr>
-        <w:t>),</w:t>
-      </w:r>
-    </w:p>
-    <w:p>
-      <w:pPr>
-        <w:jc w:val="both"/>
+      </w:pPr>
+      <w:r>
         <w:rPr>
           <w:bCs/>
           <w:sz w:val="26"/>
           <w:szCs w:val="26"/>
           <w:lang w:val="en-GB"/>
         </w:rPr>
-      </w:pPr>
+        <w:tab/>
+      </w:r>
       <w:r>
         <w:rPr>
           <w:bCs/>
@@ -11968,35 +11896,7 @@
           <w:lang w:val="en-GB"/>
         </w:rPr>
         <w:tab/>
-      </w:r>
-      <w:r>
-        <w:rPr>
-          <w:bCs/>
-          <w:sz w:val="26"/>
-          <w:szCs w:val="26"/>
-          <w:lang w:val="en-GB"/>
-        </w:rPr>
-        <w:tab/>
-      </w:r>
-      <w:proofErr w:type="spellStart"/>
-      <w:r>
-        <w:rPr>
-          <w:bCs/>
-          <w:sz w:val="26"/>
-          <w:szCs w:val="26"/>
-          <w:lang w:val="en-GB"/>
-        </w:rPr>
-        <w:t>dimensione</w:t>
-      </w:r>
-      <w:proofErr w:type="spellEnd"/>
-      <w:r>
-        <w:rPr>
-          <w:bCs/>
-          <w:sz w:val="26"/>
-          <w:szCs w:val="26"/>
-          <w:lang w:val="en-GB"/>
-        </w:rPr>
-        <w:t xml:space="preserve"> int</w:t>
+        <w:t>dimensione int</w:t>
       </w:r>
     </w:p>
     <w:p>
@@ -12030,6 +11930,384 @@
           <w:lang w:val="en-GB"/>
         </w:rPr>
       </w:pPr>
+    </w:p>
+    <w:p>
+      <w:pPr>
+        <w:jc w:val="both"/>
+        <w:rPr>
+          <w:bCs/>
+          <w:sz w:val="26"/>
+          <w:szCs w:val="26"/>
+          <w:lang w:val="en-GB"/>
+        </w:rPr>
+      </w:pPr>
+    </w:p>
+    <w:p>
+      <w:pPr>
+        <w:jc w:val="both"/>
+        <w:rPr>
+          <w:bCs/>
+          <w:sz w:val="26"/>
+          <w:szCs w:val="26"/>
+          <w:lang w:val="en-GB"/>
+        </w:rPr>
+      </w:pPr>
+    </w:p>
+    <w:p>
+      <w:pPr>
+        <w:jc w:val="both"/>
+        <w:rPr>
+          <w:bCs/>
+          <w:sz w:val="26"/>
+          <w:szCs w:val="26"/>
+          <w:lang w:val="en-GB"/>
+        </w:rPr>
+      </w:pPr>
+    </w:p>
+    <w:p>
+      <w:pPr>
+        <w:jc w:val="both"/>
+        <w:rPr>
+          <w:bCs/>
+          <w:sz w:val="26"/>
+          <w:szCs w:val="26"/>
+          <w:lang w:val="en-GB"/>
+        </w:rPr>
+      </w:pPr>
+    </w:p>
+    <w:p>
+      <w:pPr>
+        <w:jc w:val="both"/>
+        <w:rPr>
+          <w:bCs/>
+          <w:sz w:val="26"/>
+          <w:szCs w:val="26"/>
+          <w:lang w:val="en-GB"/>
+        </w:rPr>
+      </w:pPr>
+      <w:r>
+        <w:rPr>
+          <w:bCs/>
+          <w:sz w:val="26"/>
+          <w:szCs w:val="26"/>
+          <w:lang w:val="en-GB"/>
+        </w:rPr>
+        <w:lastRenderedPageBreak/>
+        <w:tab/>
+        <w:t>Create table Contiene(</w:t>
+      </w:r>
+    </w:p>
+    <w:p>
+      <w:pPr>
+        <w:ind w:firstLine="720"/>
+        <w:jc w:val="both"/>
+        <w:rPr>
+          <w:bCs/>
+          <w:sz w:val="26"/>
+          <w:szCs w:val="26"/>
+          <w:lang w:val="en-GB"/>
+        </w:rPr>
+      </w:pPr>
+      <w:r>
+        <w:rPr>
+          <w:bCs/>
+          <w:sz w:val="26"/>
+          <w:szCs w:val="26"/>
+          <w:lang w:val="en-GB"/>
+        </w:rPr>
+        <w:tab/>
+        <w:t>idPrenotazione int</w:t>
+      </w:r>
+      <w:r>
+        <w:rPr>
+          <w:bCs/>
+          <w:sz w:val="26"/>
+          <w:szCs w:val="26"/>
+          <w:lang w:val="en-GB"/>
+        </w:rPr>
+        <w:t xml:space="preserve"> </w:t>
+      </w:r>
+      <w:r>
+        <w:rPr>
+          <w:bCs/>
+          <w:sz w:val="26"/>
+          <w:szCs w:val="26"/>
+          <w:lang w:val="en-GB"/>
+        </w:rPr>
+        <w:t>,</w:t>
+      </w:r>
+    </w:p>
+    <w:p>
+      <w:pPr>
+        <w:ind w:firstLine="720"/>
+        <w:jc w:val="both"/>
+        <w:rPr>
+          <w:bCs/>
+          <w:sz w:val="26"/>
+          <w:szCs w:val="26"/>
+          <w:lang w:val="en-GB"/>
+        </w:rPr>
+      </w:pPr>
+      <w:r>
+        <w:rPr>
+          <w:bCs/>
+          <w:sz w:val="26"/>
+          <w:szCs w:val="26"/>
+          <w:lang w:val="en-GB"/>
+        </w:rPr>
+        <w:tab/>
+        <w:t>idFile int,</w:t>
+      </w:r>
+    </w:p>
+    <w:p>
+      <w:pPr>
+        <w:ind w:firstLine="720"/>
+        <w:jc w:val="both"/>
+        <w:rPr>
+          <w:bCs/>
+          <w:sz w:val="26"/>
+          <w:szCs w:val="26"/>
+        </w:rPr>
+      </w:pPr>
+      <w:r>
+        <w:rPr>
+          <w:bCs/>
+          <w:sz w:val="26"/>
+          <w:szCs w:val="26"/>
+          <w:lang w:val="en-GB"/>
+        </w:rPr>
+        <w:tab/>
+      </w:r>
+      <w:r>
+        <w:rPr>
+          <w:bCs/>
+          <w:sz w:val="26"/>
+          <w:szCs w:val="26"/>
+        </w:rPr>
+        <w:t>FOREIGN KEY(</w:t>
+      </w:r>
+      <w:r>
+        <w:rPr>
+          <w:bCs/>
+          <w:sz w:val="26"/>
+          <w:szCs w:val="26"/>
+        </w:rPr>
+        <w:t>idPrenotazione</w:t>
+      </w:r>
+      <w:r>
+        <w:rPr>
+          <w:bCs/>
+          <w:sz w:val="26"/>
+          <w:szCs w:val="26"/>
+        </w:rPr>
+        <w:t xml:space="preserve">) REFERENCES </w:t>
+      </w:r>
+      <w:r>
+        <w:rPr>
+          <w:bCs/>
+          <w:sz w:val="26"/>
+          <w:szCs w:val="26"/>
+        </w:rPr>
+        <w:t>Prenotazione</w:t>
+      </w:r>
+      <w:r>
+        <w:rPr>
+          <w:bCs/>
+          <w:sz w:val="26"/>
+          <w:szCs w:val="26"/>
+        </w:rPr>
+        <w:t>(</w:t>
+      </w:r>
+      <w:r>
+        <w:rPr>
+          <w:bCs/>
+          <w:sz w:val="26"/>
+          <w:szCs w:val="26"/>
+        </w:rPr>
+        <w:t>idPrenotazione</w:t>
+      </w:r>
+      <w:r>
+        <w:rPr>
+          <w:bCs/>
+          <w:sz w:val="26"/>
+          <w:szCs w:val="26"/>
+        </w:rPr>
+        <w:t>)</w:t>
+      </w:r>
+      <w:r>
+        <w:rPr>
+          <w:bCs/>
+          <w:sz w:val="26"/>
+          <w:szCs w:val="26"/>
+        </w:rPr>
+        <w:t>,</w:t>
+      </w:r>
+    </w:p>
+    <w:p>
+      <w:pPr>
+        <w:ind w:left="720" w:firstLine="720"/>
+        <w:jc w:val="both"/>
+        <w:rPr>
+          <w:bCs/>
+          <w:sz w:val="26"/>
+          <w:szCs w:val="26"/>
+        </w:rPr>
+      </w:pPr>
+      <w:r>
+        <w:rPr>
+          <w:bCs/>
+          <w:sz w:val="26"/>
+          <w:szCs w:val="26"/>
+        </w:rPr>
+        <w:t>FOREIGN KEY(</w:t>
+      </w:r>
+      <w:r>
+        <w:rPr>
+          <w:bCs/>
+          <w:sz w:val="26"/>
+          <w:szCs w:val="26"/>
+        </w:rPr>
+        <w:t>idFile</w:t>
+      </w:r>
+      <w:r>
+        <w:rPr>
+          <w:bCs/>
+          <w:sz w:val="26"/>
+          <w:szCs w:val="26"/>
+        </w:rPr>
+        <w:t xml:space="preserve">) REFERENCES </w:t>
+      </w:r>
+      <w:r>
+        <w:rPr>
+          <w:bCs/>
+          <w:sz w:val="26"/>
+          <w:szCs w:val="26"/>
+        </w:rPr>
+        <w:t>File</w:t>
+      </w:r>
+      <w:r>
+        <w:rPr>
+          <w:bCs/>
+          <w:sz w:val="26"/>
+          <w:szCs w:val="26"/>
+        </w:rPr>
+        <w:t>(</w:t>
+      </w:r>
+      <w:r>
+        <w:rPr>
+          <w:bCs/>
+          <w:sz w:val="26"/>
+          <w:szCs w:val="26"/>
+        </w:rPr>
+        <w:t>id</w:t>
+      </w:r>
+      <w:r>
+        <w:rPr>
+          <w:bCs/>
+          <w:sz w:val="26"/>
+          <w:szCs w:val="26"/>
+        </w:rPr>
+        <w:t>File</w:t>
+      </w:r>
+      <w:r>
+        <w:rPr>
+          <w:bCs/>
+          <w:sz w:val="26"/>
+          <w:szCs w:val="26"/>
+        </w:rPr>
+        <w:t>)</w:t>
+      </w:r>
+      <w:r>
+        <w:rPr>
+          <w:bCs/>
+          <w:sz w:val="26"/>
+          <w:szCs w:val="26"/>
+        </w:rPr>
+        <w:t xml:space="preserve"> </w:t>
+      </w:r>
+    </w:p>
+    <w:p>
+      <w:pPr>
+        <w:ind w:left="720" w:firstLine="720"/>
+        <w:jc w:val="both"/>
+        <w:rPr>
+          <w:bCs/>
+          <w:sz w:val="26"/>
+          <w:szCs w:val="26"/>
+        </w:rPr>
+      </w:pPr>
+      <w:r>
+        <w:rPr>
+          <w:bCs/>
+          <w:sz w:val="26"/>
+          <w:szCs w:val="26"/>
+        </w:rPr>
+        <w:t>ON UP</w:t>
+      </w:r>
+      <w:r>
+        <w:rPr>
+          <w:bCs/>
+          <w:sz w:val="26"/>
+          <w:szCs w:val="26"/>
+        </w:rPr>
+        <w:t>DATE</w:t>
+      </w:r>
+      <w:r>
+        <w:rPr>
+          <w:bCs/>
+          <w:sz w:val="26"/>
+          <w:szCs w:val="26"/>
+        </w:rPr>
+        <w:t xml:space="preserve"> CASCADE</w:t>
+      </w:r>
+      <w:r>
+        <w:rPr>
+          <w:bCs/>
+          <w:sz w:val="26"/>
+          <w:szCs w:val="26"/>
+        </w:rPr>
+        <w:t>,</w:t>
+      </w:r>
+    </w:p>
+    <w:p>
+      <w:pPr>
+        <w:ind w:left="720" w:firstLine="720"/>
+        <w:jc w:val="both"/>
+        <w:rPr>
+          <w:bCs/>
+          <w:sz w:val="26"/>
+          <w:szCs w:val="26"/>
+        </w:rPr>
+      </w:pPr>
+      <w:r>
+        <w:rPr>
+          <w:bCs/>
+          <w:sz w:val="26"/>
+          <w:szCs w:val="26"/>
+        </w:rPr>
+        <w:t>PRIMARY KEY (idPrenotazione, idFile)</w:t>
+      </w:r>
+    </w:p>
+    <w:p>
+      <w:pPr>
+        <w:ind w:firstLine="720"/>
+        <w:jc w:val="both"/>
+        <w:rPr>
+          <w:bCs/>
+          <w:sz w:val="26"/>
+          <w:szCs w:val="26"/>
+          <w:lang w:val="en-GB"/>
+        </w:rPr>
+      </w:pPr>
+      <w:r>
+        <w:rPr>
+          <w:bCs/>
+          <w:sz w:val="26"/>
+          <w:szCs w:val="26"/>
+          <w:lang w:val="en-GB"/>
+        </w:rPr>
+        <w:t>)</w:t>
+      </w:r>
     </w:p>
     <w:p>
       <w:pPr>
@@ -12150,7 +12428,7 @@
 </file>
 
 <file path=word/numbering.xml><?xml version="1.0" encoding="utf-8"?>
-<w:numbering xmlns:wpc="http://schemas.microsoft.com/office/word/2010/wordprocessingCanvas" xmlns:cx="http://schemas.microsoft.com/office/drawing/2014/chartex" xmlns:cx1="http://schemas.microsoft.com/office/drawing/2015/9/8/chartex" xmlns:cx2="http://schemas.microsoft.com/office/drawing/2015/10/21/chartex" xmlns:cx3="http://schemas.microsoft.com/office/drawing/2016/5/9/chartex" xmlns:cx4="http://schemas.microsoft.com/office/drawing/2016/5/10/chartex" xmlns:cx5="http://schemas.microsoft.com/office/drawing/2016/5/11/chartex" xmlns:cx6="http://schemas.microsoft.com/office/drawing/2016/5/12/chartex" xmlns:cx7="http://schemas.microsoft.com/office/drawing/2016/5/13/chartex" xmlns:cx8="http://schemas.microsoft.com/office/drawing/2016/5/14/chartex" xmlns:mc="http://schemas.openxmlformats.org/markup-compatibility/2006" xmlns:aink="http://schemas.microsoft.com/office/drawing/2016/ink" xmlns:am3d="http://schemas.microsoft.com/office/drawing/2017/model3d" xmlns:o="urn:schemas-microsoft-com:office:office" xmlns:r="http://schemas.openxmlformats.org/officeDocument/2006/relationships" xmlns:m="http://schemas.openxmlformats.org/officeDocument/2006/math" xmlns:v="urn:schemas-microsoft-com:vml" xmlns:wp14="http://schemas.microsoft.com/office/word/2010/wordprocessingDrawing" xmlns:wp="http://schemas.openxmlformats.org/drawingml/2006/wordprocessingDrawing" xmlns:w10="urn:schemas-microsoft-com:office:word" xmlns:w="http://schemas.openxmlformats.org/wordprocessingml/2006/main" xmlns:w14="http://schemas.microsoft.com/office/word/2010/wordml" xmlns:w15="http://schemas.microsoft.com/office/word/2012/wordml" xmlns:w16cid="http://schemas.microsoft.com/office/word/2016/wordml/cid" xmlns:w16se="http://schemas.microsoft.com/office/word/2015/wordml/symex" xmlns:wpg="http://schemas.microsoft.com/office/word/2010/wordprocessingGroup" xmlns:wpi="http://schemas.microsoft.com/office/word/2010/wordprocessingInk" xmlns:wne="http://schemas.microsoft.com/office/word/2006/wordml" xmlns:wps="http://schemas.microsoft.com/office/word/2010/wordprocessingShape" mc:Ignorable="w14 w15 w16se w16cid wp14">
+<w:numbering xmlns:wpc="http://schemas.microsoft.com/office/word/2010/wordprocessingCanvas" xmlns:cx="http://schemas.microsoft.com/office/drawing/2014/chartex" xmlns:mc="http://schemas.openxmlformats.org/markup-compatibility/2006" xmlns:o="urn:schemas-microsoft-com:office:office" xmlns:r="http://schemas.openxmlformats.org/officeDocument/2006/relationships" xmlns:m="http://schemas.openxmlformats.org/officeDocument/2006/math" xmlns:v="urn:schemas-microsoft-com:vml" xmlns:wp14="http://schemas.microsoft.com/office/word/2010/wordprocessingDrawing" xmlns:wp="http://schemas.openxmlformats.org/drawingml/2006/wordprocessingDrawing" xmlns:w10="urn:schemas-microsoft-com:office:word" xmlns:w="http://schemas.openxmlformats.org/wordprocessingml/2006/main" xmlns:w14="http://schemas.microsoft.com/office/word/2010/wordml" xmlns:w15="http://schemas.microsoft.com/office/word/2012/wordml" xmlns:w16se="http://schemas.microsoft.com/office/word/2015/wordml/symex" xmlns:wpg="http://schemas.microsoft.com/office/word/2010/wordprocessingGroup" xmlns:wpi="http://schemas.microsoft.com/office/word/2010/wordprocessingInk" xmlns:wne="http://schemas.microsoft.com/office/word/2006/wordml" xmlns:wps="http://schemas.microsoft.com/office/word/2010/wordprocessingShape" mc:Ignorable="w14 w15 w16se wp14">
   <w:abstractNum w:abstractNumId="0" w15:restartNumberingAfterBreak="0">
     <w:nsid w:val="14FB1C10"/>
     <w:multiLevelType w:val="multilevel"/>
@@ -12565,7 +12843,7 @@
 </file>
 
 <file path=word/styles.xml><?xml version="1.0" encoding="utf-8"?>
-<w:styles xmlns:mc="http://schemas.openxmlformats.org/markup-compatibility/2006" xmlns:r="http://schemas.openxmlformats.org/officeDocument/2006/relationships" xmlns:w="http://schemas.openxmlformats.org/wordprocessingml/2006/main" xmlns:w14="http://schemas.microsoft.com/office/word/2010/wordml" xmlns:w15="http://schemas.microsoft.com/office/word/2012/wordml" xmlns:w16cid="http://schemas.microsoft.com/office/word/2016/wordml/cid" xmlns:w16se="http://schemas.microsoft.com/office/word/2015/wordml/symex" mc:Ignorable="w14 w15 w16se w16cid">
+<w:styles xmlns:mc="http://schemas.openxmlformats.org/markup-compatibility/2006" xmlns:r="http://schemas.openxmlformats.org/officeDocument/2006/relationships" xmlns:w="http://schemas.openxmlformats.org/wordprocessingml/2006/main" xmlns:w14="http://schemas.microsoft.com/office/word/2010/wordml" xmlns:w15="http://schemas.microsoft.com/office/word/2012/wordml" xmlns:w16se="http://schemas.microsoft.com/office/word/2015/wordml/symex" mc:Ignorable="w14 w15 w16se">
   <w:docDefaults>
     <w:rPrDefault>
       <w:rPr>
@@ -12581,7 +12859,7 @@
       </w:pPr>
     </w:pPrDefault>
   </w:docDefaults>
-  <w:latentStyles w:defLockedState="0" w:defUIPriority="99" w:defSemiHidden="0" w:defUnhideWhenUsed="0" w:defQFormat="0" w:count="376">
+  <w:latentStyles w:defLockedState="0" w:defUIPriority="99" w:defSemiHidden="0" w:defUnhideWhenUsed="0" w:defQFormat="0" w:count="371">
     <w:lsdException w:name="Normal" w:uiPriority="0" w:qFormat="1"/>
     <w:lsdException w:name="heading 1" w:uiPriority="9" w:qFormat="1"/>
     <w:lsdException w:name="heading 2" w:semiHidden="1" w:uiPriority="9" w:unhideWhenUsed="1" w:qFormat="1"/>
@@ -12953,11 +13231,6 @@
     <w:lsdException w:name="List Table 5 Dark Accent 6" w:uiPriority="50"/>
     <w:lsdException w:name="List Table 6 Colorful Accent 6" w:uiPriority="51"/>
     <w:lsdException w:name="List Table 7 Colorful Accent 6" w:uiPriority="52"/>
-    <w:lsdException w:name="Mention" w:semiHidden="1" w:unhideWhenUsed="1"/>
-    <w:lsdException w:name="Smart Hyperlink" w:semiHidden="1" w:unhideWhenUsed="1"/>
-    <w:lsdException w:name="Hashtag" w:semiHidden="1" w:unhideWhenUsed="1"/>
-    <w:lsdException w:name="Unresolved Mention" w:semiHidden="1" w:unhideWhenUsed="1"/>
-    <w:lsdException w:name="Smart Link" w:semiHidden="1" w:unhideWhenUsed="1"/>
   </w:latentStyles>
   <w:style w:type="paragraph" w:default="1" w:styleId="Normale">
     <w:name w:val="Normal"/>
@@ -13569,7 +13842,7 @@
 </file>
 
 <file path=customXml/itemProps1.xml><?xml version="1.0" encoding="utf-8"?>
-<ds:datastoreItem xmlns:ds="http://schemas.openxmlformats.org/officeDocument/2006/customXml" ds:itemID="{BA5353AA-104D-4C75-BC84-5BB5FC698CB5}">
+<ds:datastoreItem xmlns:ds="http://schemas.openxmlformats.org/officeDocument/2006/customXml" ds:itemID="{989A9105-69B2-4F8F-B6C8-BC93DE4FFF45}">
   <ds:schemaRefs>
     <ds:schemaRef ds:uri="http://schemas.openxmlformats.org/officeDocument/2006/bibliography"/>
   </ds:schemaRefs>

</xml_diff>